<commit_message>
I added Use Cases & Activity Planner as well as a description of 3 use cases
</commit_message>
<xml_diff>
--- a/1.docx
+++ b/1.docx
@@ -451,7 +451,6 @@
           <w:szCs w:val="36"/>
           <w:lang w:bidi="ar-SY"/>
         </w:rPr>
-        <w:lastRenderedPageBreak/>
         <w:t xml:space="preserve">Software Requirement Specification </w:t>
       </w:r>
     </w:p>
@@ -479,7 +478,6 @@
       <w:pPr>
         <w:jc w:val="center"/>
         <w:rPr>
-          <w:rFonts w:hint="cs"/>
           <w:color w:val="525252" w:themeColor="accent3" w:themeShade="80"/>
           <w:sz w:val="36"/>
           <w:szCs w:val="36"/>
@@ -547,6 +545,7 @@
           <w:lang w:bidi="ar-SY"/>
         </w:rPr>
       </w:pPr>
+      <w:proofErr w:type="spellStart"/>
       <w:r>
         <w:rPr>
           <w:color w:val="525252" w:themeColor="accent3" w:themeShade="80"/>
@@ -554,7 +553,17 @@
           <w:szCs w:val="36"/>
           <w:lang w:bidi="ar-SY"/>
         </w:rPr>
-        <w:t xml:space="preserve">Joudy </w:t>
+        <w:t>Joudy</w:t>
+      </w:r>
+      <w:proofErr w:type="spellEnd"/>
+      <w:r>
+        <w:rPr>
+          <w:color w:val="525252" w:themeColor="accent3" w:themeShade="80"/>
+          <w:sz w:val="36"/>
+          <w:szCs w:val="36"/>
+          <w:lang w:bidi="ar-SY"/>
+        </w:rPr>
+        <w:t xml:space="preserve"> </w:t>
       </w:r>
       <w:proofErr w:type="spellStart"/>
       <w:r>
@@ -869,7 +878,6 @@
           <w:rtl/>
           <w:lang w:bidi="ar-SY"/>
         </w:rPr>
-        <w:lastRenderedPageBreak/>
         <w:t>جدول المحتويات</w:t>
       </w:r>
     </w:p>
@@ -900,7 +908,7 @@
       <w:sdtContent>
         <w:p>
           <w:pPr>
-            <w:pStyle w:val="TOCHeading"/>
+            <w:pStyle w:val="a5"/>
             <w:numPr>
               <w:ilvl w:val="0"/>
               <w:numId w:val="0"/>
@@ -2127,7 +2135,6 @@
           <w:szCs w:val="32"/>
           <w:rtl/>
         </w:rPr>
-        <w:lastRenderedPageBreak/>
         <w:t>هدف الملف:</w:t>
       </w:r>
     </w:p>
@@ -2181,7 +2188,7 @@
       <w:pPr>
         <w:bidi/>
         <w:rPr>
-          <w:rFonts w:ascii="Arial" w:hAnsi="Arial" w:cs="Arial" w:hint="cs"/>
+          <w:rFonts w:ascii="Arial" w:hAnsi="Arial" w:cs="Arial"/>
           <w:color w:val="171717" w:themeColor="background2" w:themeShade="1A"/>
           <w:sz w:val="28"/>
           <w:szCs w:val="28"/>
@@ -2473,7 +2480,6 @@
           <w:szCs w:val="36"/>
           <w:rtl/>
         </w:rPr>
-        <w:lastRenderedPageBreak/>
         <w:t>الفكرة العامة للمشروع:</w:t>
       </w:r>
     </w:p>
@@ -2490,7 +2496,7 @@
       </w:pPr>
       <w:r>
         <w:rPr>
-          <w:rStyle w:val="Strong"/>
+          <w:rStyle w:val="a6"/>
           <w:rFonts w:ascii="Simplified Arabic" w:hAnsi="Simplified Arabic" w:cs="Simplified Arabic"/>
           <w:color w:val="750000"/>
           <w:sz w:val="36"/>
@@ -2501,7 +2507,7 @@
       </w:r>
       <w:r>
         <w:rPr>
-          <w:rStyle w:val="Strong"/>
+          <w:rStyle w:val="a6"/>
           <w:rFonts w:ascii="Simplified Arabic" w:hAnsi="Simplified Arabic" w:cs="Simplified Arabic"/>
           <w:sz w:val="28"/>
           <w:szCs w:val="28"/>
@@ -2512,7 +2518,7 @@
       </w:r>
       <w:r>
         <w:rPr>
-          <w:rStyle w:val="Strong"/>
+          <w:rStyle w:val="a6"/>
           <w:rFonts w:ascii="Simplified Arabic" w:hAnsi="Simplified Arabic" w:cs="Simplified Arabic"/>
           <w:sz w:val="28"/>
           <w:szCs w:val="28"/>
@@ -2522,7 +2528,7 @@
       </w:r>
       <w:r>
         <w:rPr>
-          <w:rStyle w:val="Strong"/>
+          <w:rStyle w:val="a6"/>
           <w:rFonts w:ascii="Simplified Arabic" w:hAnsi="Simplified Arabic" w:cs="Simplified Arabic"/>
           <w:sz w:val="28"/>
           <w:szCs w:val="28"/>
@@ -2533,7 +2539,7 @@
       </w:r>
       <w:r>
         <w:rPr>
-          <w:rStyle w:val="Strong"/>
+          <w:rStyle w:val="a6"/>
           <w:rFonts w:ascii="Simplified Arabic" w:hAnsi="Simplified Arabic" w:cs="Simplified Arabic"/>
           <w:sz w:val="28"/>
           <w:szCs w:val="28"/>
@@ -2543,7 +2549,7 @@
       </w:r>
       <w:r>
         <w:rPr>
-          <w:rStyle w:val="Strong"/>
+          <w:rStyle w:val="a6"/>
           <w:rFonts w:ascii="Simplified Arabic" w:hAnsi="Simplified Arabic" w:cs="Simplified Arabic"/>
           <w:sz w:val="28"/>
           <w:szCs w:val="28"/>
@@ -2554,7 +2560,7 @@
       </w:r>
       <w:r>
         <w:rPr>
-          <w:rStyle w:val="Strong"/>
+          <w:rStyle w:val="a6"/>
           <w:rFonts w:ascii="Simplified Arabic" w:hAnsi="Simplified Arabic" w:cs="Simplified Arabic"/>
           <w:sz w:val="28"/>
           <w:szCs w:val="28"/>
@@ -2572,7 +2578,7 @@
       </w:r>
       <w:r>
         <w:rPr>
-          <w:rStyle w:val="Strong"/>
+          <w:rStyle w:val="a6"/>
           <w:rFonts w:ascii="Simplified Arabic" w:hAnsi="Simplified Arabic" w:cs="Simplified Arabic"/>
           <w:sz w:val="28"/>
           <w:szCs w:val="28"/>
@@ -2583,7 +2589,7 @@
       </w:r>
       <w:r>
         <w:rPr>
-          <w:rStyle w:val="Strong"/>
+          <w:rStyle w:val="a6"/>
           <w:rFonts w:ascii="Simplified Arabic" w:hAnsi="Simplified Arabic" w:cs="Simplified Arabic"/>
           <w:sz w:val="28"/>
           <w:szCs w:val="28"/>
@@ -2593,7 +2599,7 @@
       </w:r>
       <w:r>
         <w:rPr>
-          <w:rStyle w:val="Strong"/>
+          <w:rStyle w:val="a6"/>
           <w:rFonts w:ascii="Simplified Arabic" w:hAnsi="Simplified Arabic" w:cs="Simplified Arabic"/>
           <w:sz w:val="28"/>
           <w:szCs w:val="28"/>
@@ -2604,7 +2610,7 @@
       </w:r>
       <w:r>
         <w:rPr>
-          <w:rStyle w:val="Strong"/>
+          <w:rStyle w:val="a6"/>
           <w:rFonts w:ascii="Simplified Arabic" w:hAnsi="Simplified Arabic" w:cs="Simplified Arabic"/>
           <w:sz w:val="28"/>
           <w:szCs w:val="28"/>
@@ -2614,7 +2620,7 @@
       </w:r>
       <w:r>
         <w:rPr>
-          <w:rStyle w:val="Strong"/>
+          <w:rStyle w:val="a6"/>
           <w:rFonts w:ascii="Simplified Arabic" w:hAnsi="Simplified Arabic" w:cs="Simplified Arabic"/>
           <w:sz w:val="28"/>
           <w:szCs w:val="28"/>
@@ -2625,7 +2631,7 @@
       </w:r>
       <w:r>
         <w:rPr>
-          <w:rStyle w:val="Strong"/>
+          <w:rStyle w:val="a6"/>
           <w:rFonts w:ascii="Simplified Arabic" w:hAnsi="Simplified Arabic" w:cs="Simplified Arabic"/>
           <w:sz w:val="28"/>
           <w:szCs w:val="28"/>
@@ -2647,7 +2653,7 @@
       </w:pPr>
       <w:r>
         <w:rPr>
-          <w:rStyle w:val="Strong"/>
+          <w:rStyle w:val="a6"/>
           <w:rFonts w:ascii="Simplified Arabic" w:hAnsi="Simplified Arabic" w:cs="Simplified Arabic"/>
           <w:sz w:val="28"/>
           <w:szCs w:val="28"/>
@@ -2658,7 +2664,7 @@
       </w:r>
       <w:r>
         <w:rPr>
-          <w:rStyle w:val="Strong"/>
+          <w:rStyle w:val="a6"/>
           <w:rFonts w:ascii="Simplified Arabic" w:hAnsi="Simplified Arabic" w:cs="Simplified Arabic"/>
           <w:sz w:val="28"/>
           <w:szCs w:val="28"/>
@@ -2668,7 +2674,7 @@
       </w:r>
       <w:r>
         <w:rPr>
-          <w:rStyle w:val="Strong"/>
+          <w:rStyle w:val="a6"/>
           <w:rFonts w:ascii="Simplified Arabic" w:hAnsi="Simplified Arabic" w:cs="Simplified Arabic"/>
           <w:sz w:val="28"/>
           <w:szCs w:val="28"/>
@@ -2679,7 +2685,7 @@
       </w:r>
       <w:r>
         <w:rPr>
-          <w:rStyle w:val="Strong"/>
+          <w:rStyle w:val="a6"/>
           <w:rFonts w:ascii="Simplified Arabic" w:hAnsi="Simplified Arabic" w:cs="Simplified Arabic"/>
           <w:sz w:val="28"/>
           <w:szCs w:val="28"/>
@@ -3084,7 +3090,6 @@
           <w:rtl/>
           <w:lang w:bidi="ar-SY"/>
         </w:rPr>
-        <w:lastRenderedPageBreak/>
         <w:t>٤.عندما يقوم باغلاق العين البمين تعني right click .واليسار كذلك الامر .</w:t>
       </w:r>
     </w:p>
@@ -3391,17 +3396,7 @@
           <w:rtl/>
           <w:lang w:bidi="ar-SY"/>
         </w:rPr>
-        <w:t>الاستجابة لحركة العين</w:t>
-      </w:r>
-      <w:r>
-        <w:rPr>
-          <w:rFonts w:asciiTheme="majorBidi" w:hAnsiTheme="majorBidi" w:cstheme="majorBidi" w:hint="cs"/>
-          <w:sz w:val="28"/>
-          <w:szCs w:val="28"/>
-          <w:rtl/>
-          <w:lang w:bidi="ar-SY"/>
-        </w:rPr>
-        <w:t>.</w:t>
+        <w:t>الاستجابة لحركة العين.</w:t>
       </w:r>
     </w:p>
     <w:p>
@@ -3564,7 +3559,7 @@
     </w:p>
     <w:tbl>
       <w:tblPr>
-        <w:tblStyle w:val="TableGrid"/>
+        <w:tblStyle w:val="a7"/>
         <w:tblW w:w="10681" w:type="dxa"/>
         <w:tblInd w:w="-1025" w:type="dxa"/>
         <w:tblLayout w:type="fixed"/>
@@ -5120,7 +5115,9 @@
     </w:tbl>
     <w:p>
       <w:pPr>
-        <w:jc w:val="right"/>
+        <w:tabs>
+          <w:tab w:val="left" w:pos="9422"/>
+        </w:tabs>
         <w:rPr>
           <w:color w:val="4472C4" w:themeColor="accent1"/>
           <w:sz w:val="96"/>
@@ -5155,8 +5152,4125 @@
           </w14:textFill>
         </w:rPr>
       </w:pPr>
-      <w:bookmarkStart w:id="3" w:name="_GoBack"/>
-      <w:bookmarkEnd w:id="3"/>
+      <w:r>
+        <w:rPr>
+          <w:color w:val="4472C4" w:themeColor="accent1"/>
+          <w:sz w:val="96"/>
+          <w:szCs w:val="96"/>
+          <w:lang w:bidi="ar-SY"/>
+          <w14:reflection w14:blurRad="6350" w14:stA="53000" w14:stPos="0" w14:endA="300" w14:endPos="35500" w14:dist="0" w14:dir="5400000" w14:fadeDir="5400000" w14:sx="100000" w14:sy="-90000" w14:kx="0" w14:ky="0" w14:algn="bl"/>
+          <w14:textOutline w14:w="0" w14:cap="flat" w14:cmpd="sng" w14:algn="ctr">
+            <w14:noFill/>
+            <w14:prstDash w14:val="solid"/>
+            <w14:round/>
+          </w14:textOutline>
+          <w14:textFill>
+            <w14:gradFill>
+              <w14:gsLst>
+                <w14:gs w14:pos="0">
+                  <w14:schemeClr w14:val="accent5">
+                    <w14:lumMod w14:val="50000"/>
+                  </w14:schemeClr>
+                </w14:gs>
+                <w14:gs w14:pos="50000">
+                  <w14:schemeClr w14:val="accent5"/>
+                </w14:gs>
+                <w14:gs w14:pos="100000">
+                  <w14:schemeClr w14:val="accent5">
+                    <w14:lumMod w14:val="60000"/>
+                    <w14:lumOff w14:val="40000"/>
+                  </w14:schemeClr>
+                </w14:gs>
+              </w14:gsLst>
+              <w14:lin w14:ang="5400000" w14:scaled="0"/>
+            </w14:gradFill>
+          </w14:textFill>
+        </w:rPr>
+        <w:tab/>
+      </w:r>
+    </w:p>
+    <w:p>
+      <w:pPr>
+        <w:rPr>
+          <w:rFonts w:asciiTheme="majorBidi" w:hAnsiTheme="majorBidi" w:cstheme="majorBidi"/>
+          <w:color w:val="000000" w:themeColor="text1"/>
+          <w:sz w:val="28"/>
+          <w:szCs w:val="28"/>
+          <w:rtl/>
+          <w:lang w:bidi="ar-SY"/>
+        </w:rPr>
+      </w:pPr>
+    </w:p>
+    <w:p>
+      <w:pPr>
+        <w:rPr>
+          <w:rFonts w:asciiTheme="majorBidi" w:hAnsiTheme="majorBidi" w:cstheme="majorBidi"/>
+          <w:color w:val="8EAADB" w:themeColor="accent1" w:themeTint="99"/>
+          <w:sz w:val="48"/>
+          <w:szCs w:val="48"/>
+          <w:rtl/>
+        </w:rPr>
+      </w:pPr>
+      <w:r>
+        <w:rPr>
+          <w:rFonts w:asciiTheme="majorBidi" w:hAnsiTheme="majorBidi" w:cstheme="majorBidi" w:hint="cs"/>
+          <w:color w:val="8EAADB" w:themeColor="accent1" w:themeTint="99"/>
+          <w:sz w:val="48"/>
+          <w:szCs w:val="48"/>
+          <w:rtl/>
+        </w:rPr>
+        <w:t xml:space="preserve">مخطط ال </w:t>
+      </w:r>
+      <w:proofErr w:type="spellStart"/>
+      <w:r>
+        <w:rPr>
+          <w:rFonts w:asciiTheme="majorBidi" w:hAnsiTheme="majorBidi" w:cstheme="majorBidi" w:hint="cs"/>
+          <w:color w:val="8EAADB" w:themeColor="accent1" w:themeTint="99"/>
+          <w:sz w:val="48"/>
+          <w:szCs w:val="48"/>
+          <w:rtl/>
+        </w:rPr>
+        <w:t>Use</w:t>
+      </w:r>
+      <w:proofErr w:type="spellEnd"/>
+      <w:r>
+        <w:rPr>
+          <w:rFonts w:asciiTheme="majorBidi" w:hAnsiTheme="majorBidi" w:cstheme="majorBidi" w:hint="cs"/>
+          <w:color w:val="8EAADB" w:themeColor="accent1" w:themeTint="99"/>
+          <w:sz w:val="48"/>
+          <w:szCs w:val="48"/>
+          <w:rtl/>
+        </w:rPr>
+        <w:t xml:space="preserve"> </w:t>
+      </w:r>
+      <w:proofErr w:type="spellStart"/>
+      <w:r>
+        <w:rPr>
+          <w:rFonts w:asciiTheme="majorBidi" w:hAnsiTheme="majorBidi" w:cstheme="majorBidi" w:hint="cs"/>
+          <w:color w:val="8EAADB" w:themeColor="accent1" w:themeTint="99"/>
+          <w:sz w:val="48"/>
+          <w:szCs w:val="48"/>
+          <w:rtl/>
+        </w:rPr>
+        <w:t>case</w:t>
+      </w:r>
+      <w:proofErr w:type="spellEnd"/>
+      <w:r>
+        <w:rPr>
+          <w:rFonts w:asciiTheme="majorBidi" w:hAnsiTheme="majorBidi" w:cstheme="majorBidi" w:hint="cs"/>
+          <w:color w:val="8EAADB" w:themeColor="accent1" w:themeTint="99"/>
+          <w:sz w:val="48"/>
+          <w:szCs w:val="48"/>
+          <w:rtl/>
+        </w:rPr>
+        <w:t>:</w:t>
+      </w:r>
+    </w:p>
+    <w:p>
+      <w:pPr>
+        <w:rPr>
+          <w:sz w:val="36"/>
+          <w:szCs w:val="36"/>
+          <w:rtl/>
+          <w:lang w:bidi="ar-SY"/>
+        </w:rPr>
+      </w:pPr>
+      <w:r>
+        <w:rPr>
+          <w:rFonts w:hint="cs"/>
+          <w:noProof/>
+          <w:sz w:val="36"/>
+          <w:szCs w:val="36"/>
+          <w:rtl/>
+          <w:lang w:val="ar-SY" w:bidi="ar-SY"/>
+        </w:rPr>
+        <w:drawing>
+          <wp:inline distT="0" distB="0" distL="0" distR="0" wp14:anchorId="1CF7102C" wp14:editId="4D343456">
+            <wp:extent cx="5486400" cy="3133725"/>
+            <wp:effectExtent l="0" t="0" r="0" b="9525"/>
+            <wp:docPr id="1" name="Picture 1"/>
+            <wp:cNvGraphicFramePr>
+              <a:graphicFrameLocks xmlns:a="http://schemas.openxmlformats.org/drawingml/2006/main" noChangeAspect="1"/>
+            </wp:cNvGraphicFramePr>
+            <a:graphic xmlns:a="http://schemas.openxmlformats.org/drawingml/2006/main">
+              <a:graphicData uri="http://schemas.openxmlformats.org/drawingml/2006/picture">
+                <pic:pic xmlns:pic="http://schemas.openxmlformats.org/drawingml/2006/picture">
+                  <pic:nvPicPr>
+                    <pic:cNvPr id="1" name="use case.jpg"/>
+                    <pic:cNvPicPr/>
+                  </pic:nvPicPr>
+                  <pic:blipFill>
+                    <a:blip r:embed="rId7">
+                      <a:extLst>
+                        <a:ext uri="{28A0092B-C50C-407E-A947-70E740481C1C}">
+                          <a14:useLocalDpi xmlns:a14="http://schemas.microsoft.com/office/drawing/2010/main" val="0"/>
+                        </a:ext>
+                      </a:extLst>
+                    </a:blip>
+                    <a:stretch>
+                      <a:fillRect/>
+                    </a:stretch>
+                  </pic:blipFill>
+                  <pic:spPr>
+                    <a:xfrm>
+                      <a:off x="0" y="0"/>
+                      <a:ext cx="5486400" cy="3133725"/>
+                    </a:xfrm>
+                    <a:prstGeom prst="rect">
+                      <a:avLst/>
+                    </a:prstGeom>
+                  </pic:spPr>
+                </pic:pic>
+              </a:graphicData>
+            </a:graphic>
+          </wp:inline>
+        </w:drawing>
+      </w:r>
+    </w:p>
+    <w:p>
+      <w:pPr>
+        <w:rPr>
+          <w:sz w:val="36"/>
+          <w:szCs w:val="36"/>
+          <w:lang w:bidi="ar-SY"/>
+        </w:rPr>
+      </w:pPr>
+    </w:p>
+    <w:p>
+      <w:pPr>
+        <w:rPr>
+          <w:sz w:val="36"/>
+          <w:szCs w:val="36"/>
+          <w:lang w:bidi="ar-SY"/>
+        </w:rPr>
+      </w:pPr>
+    </w:p>
+    <w:p>
+      <w:pPr>
+        <w:tabs>
+          <w:tab w:val="left" w:pos="6086"/>
+        </w:tabs>
+        <w:rPr>
+          <w:sz w:val="36"/>
+          <w:szCs w:val="36"/>
+          <w:rtl/>
+          <w:lang w:bidi="ar-SY"/>
+        </w:rPr>
+      </w:pPr>
+    </w:p>
+    <w:p>
+      <w:pPr>
+        <w:tabs>
+          <w:tab w:val="left" w:pos="6086"/>
+        </w:tabs>
+        <w:rPr>
+          <w:sz w:val="36"/>
+          <w:szCs w:val="36"/>
+          <w:rtl/>
+          <w:lang w:bidi="ar-SY"/>
+        </w:rPr>
+      </w:pPr>
+    </w:p>
+    <w:p>
+      <w:pPr>
+        <w:rPr>
+          <w:rtl/>
+          <w:lang w:bidi="ar-SY"/>
+        </w:rPr>
+      </w:pPr>
+    </w:p>
+    <w:p>
+      <w:pPr>
+        <w:rPr>
+          <w:rtl/>
+          <w:lang w:bidi="ar-SY"/>
+        </w:rPr>
+      </w:pPr>
+    </w:p>
+    <w:p>
+      <w:pPr>
+        <w:rPr>
+          <w:rtl/>
+          <w:lang w:bidi="ar-SY"/>
+        </w:rPr>
+      </w:pPr>
+    </w:p>
+    <w:p>
+      <w:pPr>
+        <w:rPr>
+          <w:rtl/>
+          <w:lang w:bidi="ar-SY"/>
+        </w:rPr>
+      </w:pPr>
+    </w:p>
+    <w:p>
+      <w:pPr>
+        <w:rPr>
+          <w:rtl/>
+          <w:lang w:bidi="ar-SY"/>
+        </w:rPr>
+      </w:pPr>
+    </w:p>
+    <w:p>
+      <w:pPr>
+        <w:rPr>
+          <w:rtl/>
+          <w:lang w:bidi="ar-SY"/>
+        </w:rPr>
+      </w:pPr>
+    </w:p>
+    <w:p>
+      <w:pPr>
+        <w:rPr>
+          <w:rtl/>
+          <w:lang w:bidi="ar-SY"/>
+        </w:rPr>
+      </w:pPr>
+    </w:p>
+    <w:p>
+      <w:pPr>
+        <w:rPr>
+          <w:rtl/>
+          <w:lang w:bidi="ar-SY"/>
+        </w:rPr>
+      </w:pPr>
+    </w:p>
+    <w:p>
+      <w:pPr>
+        <w:rPr>
+          <w:rtl/>
+          <w:lang w:bidi="ar-SY"/>
+        </w:rPr>
+      </w:pPr>
+    </w:p>
+    <w:p>
+      <w:pPr>
+        <w:rPr>
+          <w:rtl/>
+          <w:lang w:bidi="ar-SY"/>
+        </w:rPr>
+      </w:pPr>
+    </w:p>
+    <w:p>
+      <w:pPr>
+        <w:rPr>
+          <w:color w:val="8EAADB" w:themeColor="accent1" w:themeTint="99"/>
+          <w:sz w:val="48"/>
+          <w:szCs w:val="48"/>
+          <w:rtl/>
+          <w:lang w:bidi="ar-SY"/>
+        </w:rPr>
+      </w:pPr>
+      <w:r>
+        <w:rPr>
+          <w:rFonts w:hint="cs"/>
+          <w:color w:val="8EAADB" w:themeColor="accent1" w:themeTint="99"/>
+          <w:sz w:val="48"/>
+          <w:szCs w:val="48"/>
+          <w:rtl/>
+          <w:lang w:bidi="ar-SY"/>
+        </w:rPr>
+        <w:t xml:space="preserve">مخطط ال </w:t>
+      </w:r>
+      <w:proofErr w:type="spellStart"/>
+      <w:proofErr w:type="gramStart"/>
+      <w:r>
+        <w:rPr>
+          <w:rFonts w:hint="cs"/>
+          <w:color w:val="8EAADB" w:themeColor="accent1" w:themeTint="99"/>
+          <w:sz w:val="48"/>
+          <w:szCs w:val="48"/>
+          <w:rtl/>
+          <w:lang w:bidi="ar-SY"/>
+        </w:rPr>
+        <w:t>activity</w:t>
+      </w:r>
+      <w:proofErr w:type="spellEnd"/>
+      <w:r>
+        <w:rPr>
+          <w:rFonts w:hint="cs"/>
+          <w:color w:val="8EAADB" w:themeColor="accent1" w:themeTint="99"/>
+          <w:sz w:val="48"/>
+          <w:szCs w:val="48"/>
+          <w:rtl/>
+          <w:lang w:bidi="ar-SY"/>
+        </w:rPr>
+        <w:t xml:space="preserve"> :</w:t>
+      </w:r>
+      <w:proofErr w:type="gramEnd"/>
+    </w:p>
+    <w:p>
+      <w:pPr>
+        <w:rPr>
+          <w:color w:val="8EAADB" w:themeColor="accent1" w:themeTint="99"/>
+          <w:sz w:val="48"/>
+          <w:szCs w:val="48"/>
+          <w:lang w:bidi="ar-SY"/>
+        </w:rPr>
+      </w:pPr>
+      <w:r>
+        <w:rPr>
+          <w:noProof/>
+          <w:color w:val="4472C4" w:themeColor="accent1"/>
+          <w:sz w:val="48"/>
+          <w:szCs w:val="48"/>
+          <w:lang w:bidi="ar-SY"/>
+        </w:rPr>
+        <w:drawing>
+          <wp:inline distT="0" distB="0" distL="0" distR="0" wp14:anchorId="66C8A49A" wp14:editId="3A5F8E39">
+            <wp:extent cx="5486400" cy="3518535"/>
+            <wp:effectExtent l="0" t="0" r="0" b="5715"/>
+            <wp:docPr id="2" name="Picture 2"/>
+            <wp:cNvGraphicFramePr>
+              <a:graphicFrameLocks xmlns:a="http://schemas.openxmlformats.org/drawingml/2006/main" noChangeAspect="1"/>
+            </wp:cNvGraphicFramePr>
+            <a:graphic xmlns:a="http://schemas.openxmlformats.org/drawingml/2006/main">
+              <a:graphicData uri="http://schemas.openxmlformats.org/drawingml/2006/picture">
+                <pic:pic xmlns:pic="http://schemas.openxmlformats.org/drawingml/2006/picture">
+                  <pic:nvPicPr>
+                    <pic:cNvPr id="2" name="activity.jpg"/>
+                    <pic:cNvPicPr/>
+                  </pic:nvPicPr>
+                  <pic:blipFill>
+                    <a:blip r:embed="rId8">
+                      <a:extLst>
+                        <a:ext uri="{28A0092B-C50C-407E-A947-70E740481C1C}">
+                          <a14:useLocalDpi xmlns:a14="http://schemas.microsoft.com/office/drawing/2010/main" val="0"/>
+                        </a:ext>
+                      </a:extLst>
+                    </a:blip>
+                    <a:stretch>
+                      <a:fillRect/>
+                    </a:stretch>
+                  </pic:blipFill>
+                  <pic:spPr>
+                    <a:xfrm>
+                      <a:off x="0" y="0"/>
+                      <a:ext cx="5486400" cy="3518535"/>
+                    </a:xfrm>
+                    <a:prstGeom prst="rect">
+                      <a:avLst/>
+                    </a:prstGeom>
+                  </pic:spPr>
+                </pic:pic>
+              </a:graphicData>
+            </a:graphic>
+          </wp:inline>
+        </w:drawing>
+      </w:r>
+    </w:p>
+    <w:p>
+      <w:pPr>
+        <w:rPr>
+          <w:rtl/>
+          <w:lang w:bidi="ar-SY"/>
+        </w:rPr>
+      </w:pPr>
+    </w:p>
+    <w:p>
+      <w:pPr>
+        <w:rPr>
+          <w:rtl/>
+          <w:lang w:bidi="ar-SY"/>
+        </w:rPr>
+      </w:pPr>
+    </w:p>
+    <w:p>
+      <w:pPr>
+        <w:rPr>
+          <w:rtl/>
+          <w:lang w:bidi="ar-SY"/>
+        </w:rPr>
+      </w:pPr>
+    </w:p>
+    <w:p>
+      <w:pPr>
+        <w:rPr>
+          <w:rtl/>
+          <w:lang w:bidi="ar-SY"/>
+        </w:rPr>
+      </w:pPr>
+    </w:p>
+    <w:p>
+      <w:pPr>
+        <w:rPr>
+          <w:rtl/>
+          <w:lang w:bidi="ar-SY"/>
+        </w:rPr>
+      </w:pPr>
+    </w:p>
+    <w:p>
+      <w:pPr>
+        <w:rPr>
+          <w:rtl/>
+          <w:lang w:bidi="ar-SY"/>
+        </w:rPr>
+      </w:pPr>
+    </w:p>
+    <w:p>
+      <w:pPr>
+        <w:rPr>
+          <w:rtl/>
+          <w:lang w:bidi="ar-SY"/>
+        </w:rPr>
+      </w:pPr>
+    </w:p>
+    <w:p>
+      <w:pPr>
+        <w:rPr>
+          <w:rtl/>
+          <w:lang w:bidi="ar-SY"/>
+        </w:rPr>
+      </w:pPr>
+    </w:p>
+    <w:p>
+      <w:pPr>
+        <w:rPr>
+          <w:rtl/>
+          <w:lang w:bidi="ar-SY"/>
+        </w:rPr>
+      </w:pPr>
+    </w:p>
+    <w:p>
+      <w:pPr>
+        <w:rPr>
+          <w:rtl/>
+          <w:lang w:bidi="ar-SY"/>
+        </w:rPr>
+      </w:pPr>
+    </w:p>
+    <w:p>
+      <w:pPr>
+        <w:rPr>
+          <w:lang w:bidi="ar-SY"/>
+        </w:rPr>
+      </w:pPr>
+    </w:p>
+    <w:p>
+      <w:pPr>
+        <w:rPr>
+          <w:lang w:bidi="ar-SY"/>
+        </w:rPr>
+      </w:pPr>
+    </w:p>
+    <w:p>
+      <w:pPr>
+        <w:rPr>
+          <w:lang w:bidi="ar-SY"/>
+        </w:rPr>
+      </w:pPr>
+    </w:p>
+    <w:p>
+      <w:pPr>
+        <w:rPr>
+          <w:lang w:bidi="ar-SY"/>
+        </w:rPr>
+      </w:pPr>
+    </w:p>
+    <w:p>
+      <w:pPr>
+        <w:rPr>
+          <w:lang w:bidi="ar-SY"/>
+        </w:rPr>
+      </w:pPr>
+    </w:p>
+    <w:p>
+      <w:pPr>
+        <w:rPr>
+          <w:color w:val="8EAADB" w:themeColor="accent1" w:themeTint="99"/>
+          <w:sz w:val="44"/>
+          <w:szCs w:val="44"/>
+          <w:rtl/>
+          <w:lang w:bidi="ar-SY"/>
+        </w:rPr>
+      </w:pPr>
+    </w:p>
+    <w:p>
+      <w:pPr>
+        <w:rPr>
+          <w:color w:val="8EAADB" w:themeColor="accent1" w:themeTint="99"/>
+          <w:sz w:val="44"/>
+          <w:szCs w:val="44"/>
+          <w:rtl/>
+          <w:lang w:bidi="ar-SY"/>
+        </w:rPr>
+      </w:pPr>
+    </w:p>
+    <w:p>
+      <w:pPr>
+        <w:rPr>
+          <w:color w:val="8EAADB" w:themeColor="accent1" w:themeTint="99"/>
+          <w:sz w:val="44"/>
+          <w:szCs w:val="44"/>
+          <w:rtl/>
+          <w:lang w:bidi="ar-SY"/>
+        </w:rPr>
+      </w:pPr>
+      <w:r>
+        <w:rPr>
+          <w:rFonts w:hint="cs"/>
+          <w:color w:val="8EAADB" w:themeColor="accent1" w:themeTint="99"/>
+          <w:sz w:val="44"/>
+          <w:szCs w:val="44"/>
+          <w:rtl/>
+          <w:lang w:bidi="ar-SY"/>
+        </w:rPr>
+        <w:t>توصيف حالات الاستخدام:</w:t>
+      </w:r>
+    </w:p>
+    <w:tbl>
+      <w:tblPr>
+        <w:tblStyle w:val="a7"/>
+        <w:tblW w:w="0" w:type="auto"/>
+        <w:tblLook w:val="04A0" w:firstRow="1" w:lastRow="0" w:firstColumn="1" w:lastColumn="0" w:noHBand="0" w:noVBand="1"/>
+      </w:tblPr>
+      <w:tblGrid>
+        <w:gridCol w:w="4148"/>
+        <w:gridCol w:w="4148"/>
+      </w:tblGrid>
+      <w:tr>
+        <w:tc>
+          <w:tcPr>
+            <w:tcW w:w="4148" w:type="dxa"/>
+          </w:tcPr>
+          <w:p>
+            <w:pPr>
+              <w:tabs>
+                <w:tab w:val="left" w:pos="1230"/>
+              </w:tabs>
+              <w:jc w:val="right"/>
+              <w:rPr>
+                <w:rFonts w:ascii="Arial" w:hAnsi="Arial" w:cs="Arial"/>
+                <w:sz w:val="36"/>
+                <w:szCs w:val="36"/>
+                <w:lang w:bidi="ar-SY"/>
+              </w:rPr>
+            </w:pPr>
+            <w:r>
+              <w:rPr>
+                <w:rFonts w:ascii="Arial" w:hAnsi="Arial" w:cs="Arial" w:hint="cs"/>
+                <w:sz w:val="36"/>
+                <w:szCs w:val="36"/>
+                <w:rtl/>
+                <w:lang w:bidi="ar-SY"/>
+              </w:rPr>
+              <w:t>تفعيل تحريك الماوس</w:t>
+            </w:r>
+            <w:r>
+              <w:rPr>
+                <w:rFonts w:ascii="Arial" w:hAnsi="Arial" w:cs="Arial"/>
+                <w:sz w:val="36"/>
+                <w:szCs w:val="36"/>
+                <w:lang w:bidi="ar-SY"/>
+              </w:rPr>
+              <w:t xml:space="preserve"> </w:t>
+            </w:r>
+          </w:p>
+        </w:tc>
+        <w:tc>
+          <w:tcPr>
+            <w:tcW w:w="4148" w:type="dxa"/>
+          </w:tcPr>
+          <w:p>
+            <w:pPr>
+              <w:tabs>
+                <w:tab w:val="left" w:pos="1230"/>
+              </w:tabs>
+              <w:jc w:val="right"/>
+              <w:rPr>
+                <w:rFonts w:cstheme="minorBidi"/>
+                <w:sz w:val="36"/>
+                <w:szCs w:val="36"/>
+                <w:rtl/>
+                <w:lang w:bidi="ar-SY"/>
+              </w:rPr>
+            </w:pPr>
+            <w:r>
+              <w:rPr>
+                <w:rFonts w:cstheme="minorBidi" w:hint="cs"/>
+                <w:sz w:val="36"/>
+                <w:szCs w:val="36"/>
+                <w:rtl/>
+                <w:lang w:bidi="ar-SY"/>
+              </w:rPr>
+              <w:t xml:space="preserve">اسم حالة </w:t>
+            </w:r>
+            <w:proofErr w:type="gramStart"/>
+            <w:r>
+              <w:rPr>
+                <w:rFonts w:cstheme="minorBidi" w:hint="cs"/>
+                <w:sz w:val="36"/>
+                <w:szCs w:val="36"/>
+                <w:rtl/>
+                <w:lang w:bidi="ar-SY"/>
+              </w:rPr>
+              <w:t>الاستخدام :</w:t>
+            </w:r>
+            <w:proofErr w:type="gramEnd"/>
+          </w:p>
+        </w:tc>
+      </w:tr>
+      <w:tr>
+        <w:tc>
+          <w:tcPr>
+            <w:tcW w:w="4148" w:type="dxa"/>
+          </w:tcPr>
+          <w:p>
+            <w:pPr>
+              <w:tabs>
+                <w:tab w:val="left" w:pos="1230"/>
+              </w:tabs>
+              <w:jc w:val="center"/>
+              <w:rPr>
+                <w:sz w:val="36"/>
+                <w:szCs w:val="36"/>
+              </w:rPr>
+            </w:pPr>
+            <w:r>
+              <w:rPr>
+                <w:sz w:val="36"/>
+                <w:szCs w:val="36"/>
+              </w:rPr>
+              <w:t>US_01</w:t>
+            </w:r>
+          </w:p>
+        </w:tc>
+        <w:tc>
+          <w:tcPr>
+            <w:tcW w:w="4148" w:type="dxa"/>
+          </w:tcPr>
+          <w:p>
+            <w:pPr>
+              <w:tabs>
+                <w:tab w:val="left" w:pos="1230"/>
+              </w:tabs>
+              <w:jc w:val="right"/>
+              <w:rPr>
+                <w:rFonts w:ascii="Arial" w:hAnsi="Arial" w:cs="Arial"/>
+                <w:sz w:val="36"/>
+                <w:szCs w:val="36"/>
+                <w:rtl/>
+                <w:lang w:bidi="ar-SY"/>
+              </w:rPr>
+            </w:pPr>
+            <w:r>
+              <w:rPr>
+                <w:rFonts w:ascii="Arial" w:hAnsi="Arial" w:cs="Arial" w:hint="cs"/>
+                <w:sz w:val="36"/>
+                <w:szCs w:val="36"/>
+                <w:rtl/>
+                <w:lang w:bidi="ar-SY"/>
+              </w:rPr>
+              <w:t xml:space="preserve">معرف حالة </w:t>
+            </w:r>
+            <w:proofErr w:type="gramStart"/>
+            <w:r>
+              <w:rPr>
+                <w:rFonts w:ascii="Arial" w:hAnsi="Arial" w:cs="Arial" w:hint="cs"/>
+                <w:sz w:val="36"/>
+                <w:szCs w:val="36"/>
+                <w:rtl/>
+                <w:lang w:bidi="ar-SY"/>
+              </w:rPr>
+              <w:t>الاستخدام :</w:t>
+            </w:r>
+            <w:proofErr w:type="gramEnd"/>
+          </w:p>
+        </w:tc>
+      </w:tr>
+      <w:tr>
+        <w:tc>
+          <w:tcPr>
+            <w:tcW w:w="4148" w:type="dxa"/>
+          </w:tcPr>
+          <w:p>
+            <w:pPr>
+              <w:tabs>
+                <w:tab w:val="left" w:pos="1230"/>
+              </w:tabs>
+              <w:jc w:val="right"/>
+              <w:rPr>
+                <w:rFonts w:ascii="Arial" w:hAnsi="Arial" w:cs="Arial"/>
+                <w:sz w:val="36"/>
+                <w:szCs w:val="36"/>
+                <w:rtl/>
+                <w:lang w:bidi="ar-SY"/>
+              </w:rPr>
+            </w:pPr>
+            <w:r>
+              <w:rPr>
+                <w:rFonts w:ascii="Arial" w:hAnsi="Arial" w:cs="Arial" w:hint="cs"/>
+                <w:sz w:val="36"/>
+                <w:szCs w:val="36"/>
+                <w:rtl/>
+                <w:lang w:bidi="ar-SY"/>
+              </w:rPr>
+              <w:t xml:space="preserve">محاكاة حالة حركة فتح </w:t>
+            </w:r>
+            <w:proofErr w:type="gramStart"/>
+            <w:r>
+              <w:rPr>
+                <w:rFonts w:ascii="Arial" w:hAnsi="Arial" w:cs="Arial" w:hint="cs"/>
+                <w:sz w:val="36"/>
+                <w:szCs w:val="36"/>
+                <w:rtl/>
+                <w:lang w:bidi="ar-SY"/>
+              </w:rPr>
+              <w:t>الفم .</w:t>
+            </w:r>
+            <w:proofErr w:type="gramEnd"/>
+          </w:p>
+        </w:tc>
+        <w:tc>
+          <w:tcPr>
+            <w:tcW w:w="4148" w:type="dxa"/>
+          </w:tcPr>
+          <w:p>
+            <w:pPr>
+              <w:tabs>
+                <w:tab w:val="left" w:pos="1230"/>
+              </w:tabs>
+              <w:jc w:val="right"/>
+              <w:rPr>
+                <w:rFonts w:ascii="Arial" w:hAnsi="Arial" w:cs="Arial"/>
+                <w:sz w:val="36"/>
+                <w:szCs w:val="36"/>
+                <w:lang w:bidi="ar-SY"/>
+              </w:rPr>
+            </w:pPr>
+            <w:r>
+              <w:rPr>
+                <w:rFonts w:ascii="Arial" w:hAnsi="Arial" w:cs="Arial" w:hint="cs"/>
+                <w:sz w:val="36"/>
+                <w:szCs w:val="36"/>
+                <w:rtl/>
+                <w:lang w:bidi="ar-SY"/>
+              </w:rPr>
+              <w:t xml:space="preserve">المتطلبات التابعة </w:t>
+            </w:r>
+            <w:proofErr w:type="gramStart"/>
+            <w:r>
+              <w:rPr>
+                <w:rFonts w:ascii="Arial" w:hAnsi="Arial" w:cs="Arial" w:hint="cs"/>
+                <w:sz w:val="36"/>
+                <w:szCs w:val="36"/>
+                <w:rtl/>
+                <w:lang w:bidi="ar-SY"/>
+              </w:rPr>
+              <w:t>لها :</w:t>
+            </w:r>
+            <w:proofErr w:type="gramEnd"/>
+            <w:r>
+              <w:rPr>
+                <w:rFonts w:ascii="Arial" w:hAnsi="Arial" w:cs="Arial"/>
+                <w:sz w:val="36"/>
+                <w:szCs w:val="36"/>
+              </w:rPr>
+              <w:t xml:space="preserve"> </w:t>
+            </w:r>
+          </w:p>
+        </w:tc>
+      </w:tr>
+      <w:tr>
+        <w:tc>
+          <w:tcPr>
+            <w:tcW w:w="4148" w:type="dxa"/>
+          </w:tcPr>
+          <w:p>
+            <w:pPr>
+              <w:tabs>
+                <w:tab w:val="left" w:pos="1230"/>
+              </w:tabs>
+              <w:jc w:val="right"/>
+              <w:rPr>
+                <w:rFonts w:cstheme="minorBidi"/>
+                <w:sz w:val="36"/>
+                <w:szCs w:val="36"/>
+                <w:rtl/>
+                <w:lang w:bidi="ar-SY"/>
+              </w:rPr>
+            </w:pPr>
+            <w:r>
+              <w:rPr>
+                <w:rFonts w:cstheme="minorBidi" w:hint="cs"/>
+                <w:sz w:val="36"/>
+                <w:szCs w:val="36"/>
+                <w:rtl/>
+                <w:lang w:bidi="ar-SY"/>
+              </w:rPr>
+              <w:t>تفعيل او الغاء تفعيل تحريك مؤشر الماوس.</w:t>
+            </w:r>
+          </w:p>
+        </w:tc>
+        <w:tc>
+          <w:tcPr>
+            <w:tcW w:w="4148" w:type="dxa"/>
+          </w:tcPr>
+          <w:p>
+            <w:pPr>
+              <w:tabs>
+                <w:tab w:val="left" w:pos="1230"/>
+              </w:tabs>
+              <w:jc w:val="right"/>
+              <w:rPr>
+                <w:rFonts w:cstheme="minorBidi"/>
+                <w:sz w:val="36"/>
+                <w:szCs w:val="36"/>
+                <w:rtl/>
+                <w:lang w:bidi="ar-SY"/>
+              </w:rPr>
+            </w:pPr>
+            <w:r>
+              <w:rPr>
+                <w:rFonts w:cstheme="minorBidi" w:hint="cs"/>
+                <w:sz w:val="36"/>
+                <w:szCs w:val="36"/>
+                <w:rtl/>
+                <w:lang w:bidi="ar-SY"/>
+              </w:rPr>
+              <w:t xml:space="preserve">الهدف من </w:t>
+            </w:r>
+            <w:proofErr w:type="gramStart"/>
+            <w:r>
+              <w:rPr>
+                <w:rFonts w:cstheme="minorBidi" w:hint="cs"/>
+                <w:sz w:val="36"/>
+                <w:szCs w:val="36"/>
+                <w:rtl/>
+                <w:lang w:bidi="ar-SY"/>
+              </w:rPr>
+              <w:t>الحالة :</w:t>
+            </w:r>
+            <w:proofErr w:type="gramEnd"/>
+          </w:p>
+        </w:tc>
+      </w:tr>
+      <w:tr>
+        <w:tc>
+          <w:tcPr>
+            <w:tcW w:w="4148" w:type="dxa"/>
+          </w:tcPr>
+          <w:p>
+            <w:pPr>
+              <w:tabs>
+                <w:tab w:val="left" w:pos="1230"/>
+              </w:tabs>
+              <w:jc w:val="right"/>
+              <w:rPr>
+                <w:rFonts w:ascii="Arial" w:hAnsi="Arial" w:cs="Arial"/>
+                <w:sz w:val="36"/>
+                <w:szCs w:val="36"/>
+                <w:lang w:bidi="ar-SY"/>
+              </w:rPr>
+            </w:pPr>
+            <w:proofErr w:type="gramStart"/>
+            <w:r>
+              <w:rPr>
+                <w:rFonts w:ascii="Arial" w:hAnsi="Arial" w:cs="Arial" w:hint="cs"/>
+                <w:sz w:val="36"/>
+                <w:szCs w:val="36"/>
+                <w:rtl/>
+                <w:lang w:bidi="ar-SY"/>
+              </w:rPr>
+              <w:t>النظام .</w:t>
+            </w:r>
+            <w:proofErr w:type="gramEnd"/>
+          </w:p>
+        </w:tc>
+        <w:tc>
+          <w:tcPr>
+            <w:tcW w:w="4148" w:type="dxa"/>
+          </w:tcPr>
+          <w:p>
+            <w:pPr>
+              <w:tabs>
+                <w:tab w:val="left" w:pos="1230"/>
+              </w:tabs>
+              <w:jc w:val="right"/>
+              <w:rPr>
+                <w:rFonts w:cstheme="minorBidi"/>
+                <w:sz w:val="36"/>
+                <w:szCs w:val="36"/>
+                <w:rtl/>
+                <w:lang w:bidi="ar-SY"/>
+              </w:rPr>
+            </w:pPr>
+            <w:r>
+              <w:rPr>
+                <w:rFonts w:cstheme="minorBidi" w:hint="cs"/>
+                <w:sz w:val="36"/>
+                <w:szCs w:val="36"/>
+                <w:rtl/>
+                <w:lang w:bidi="ar-SY"/>
+              </w:rPr>
+              <w:t xml:space="preserve">الفاعلون </w:t>
+            </w:r>
+            <w:proofErr w:type="gramStart"/>
+            <w:r>
+              <w:rPr>
+                <w:rFonts w:cstheme="minorBidi" w:hint="cs"/>
+                <w:sz w:val="36"/>
+                <w:szCs w:val="36"/>
+                <w:rtl/>
+                <w:lang w:bidi="ar-SY"/>
+              </w:rPr>
+              <w:t>الرئيسيون :</w:t>
+            </w:r>
+            <w:proofErr w:type="gramEnd"/>
+          </w:p>
+        </w:tc>
+      </w:tr>
+      <w:tr>
+        <w:tc>
+          <w:tcPr>
+            <w:tcW w:w="4148" w:type="dxa"/>
+          </w:tcPr>
+          <w:p>
+            <w:pPr>
+              <w:tabs>
+                <w:tab w:val="left" w:pos="1230"/>
+              </w:tabs>
+              <w:jc w:val="right"/>
+              <w:rPr>
+                <w:rFonts w:cstheme="minorBidi"/>
+                <w:sz w:val="36"/>
+                <w:szCs w:val="36"/>
+                <w:rtl/>
+                <w:lang w:bidi="ar-SY"/>
+              </w:rPr>
+            </w:pPr>
+            <w:proofErr w:type="gramStart"/>
+            <w:r>
+              <w:rPr>
+                <w:rFonts w:cstheme="minorBidi" w:hint="cs"/>
+                <w:sz w:val="36"/>
+                <w:szCs w:val="36"/>
+                <w:rtl/>
+                <w:lang w:bidi="ar-SY"/>
+              </w:rPr>
+              <w:t>المستخدم .</w:t>
+            </w:r>
+            <w:proofErr w:type="gramEnd"/>
+          </w:p>
+        </w:tc>
+        <w:tc>
+          <w:tcPr>
+            <w:tcW w:w="4148" w:type="dxa"/>
+          </w:tcPr>
+          <w:p>
+            <w:pPr>
+              <w:tabs>
+                <w:tab w:val="left" w:pos="1230"/>
+              </w:tabs>
+              <w:jc w:val="right"/>
+              <w:rPr>
+                <w:rFonts w:cstheme="minorBidi"/>
+                <w:sz w:val="36"/>
+                <w:szCs w:val="36"/>
+                <w:rtl/>
+                <w:lang w:bidi="ar-SY"/>
+              </w:rPr>
+            </w:pPr>
+            <w:r>
+              <w:rPr>
+                <w:rFonts w:cstheme="minorBidi" w:hint="cs"/>
+                <w:sz w:val="36"/>
+                <w:szCs w:val="36"/>
+                <w:rtl/>
+                <w:lang w:bidi="ar-SY"/>
+              </w:rPr>
+              <w:t xml:space="preserve">الفاعلون </w:t>
+            </w:r>
+            <w:proofErr w:type="gramStart"/>
+            <w:r>
+              <w:rPr>
+                <w:rFonts w:cstheme="minorBidi" w:hint="cs"/>
+                <w:sz w:val="36"/>
+                <w:szCs w:val="36"/>
+                <w:rtl/>
+                <w:lang w:bidi="ar-SY"/>
+              </w:rPr>
+              <w:t>الثانويون :</w:t>
+            </w:r>
+            <w:proofErr w:type="gramEnd"/>
+          </w:p>
+        </w:tc>
+      </w:tr>
+      <w:tr>
+        <w:tc>
+          <w:tcPr>
+            <w:tcW w:w="4148" w:type="dxa"/>
+          </w:tcPr>
+          <w:p>
+            <w:pPr>
+              <w:tabs>
+                <w:tab w:val="left" w:pos="1230"/>
+              </w:tabs>
+              <w:jc w:val="right"/>
+              <w:rPr>
+                <w:rFonts w:cstheme="minorBidi"/>
+                <w:sz w:val="32"/>
+                <w:szCs w:val="32"/>
+                <w:rtl/>
+                <w:lang w:bidi="ar-SY"/>
+              </w:rPr>
+            </w:pPr>
+            <w:r>
+              <w:rPr>
+                <w:rFonts w:cstheme="minorBidi" w:hint="cs"/>
+                <w:sz w:val="32"/>
+                <w:szCs w:val="32"/>
+                <w:rtl/>
+                <w:lang w:bidi="ar-SY"/>
+              </w:rPr>
+              <w:t xml:space="preserve">ان يكون البرنامج قد تعرف على </w:t>
+            </w:r>
+            <w:proofErr w:type="spellStart"/>
+            <w:r>
+              <w:rPr>
+                <w:rFonts w:cstheme="minorBidi" w:hint="cs"/>
+                <w:sz w:val="32"/>
+                <w:szCs w:val="32"/>
+                <w:rtl/>
+                <w:lang w:bidi="ar-SY"/>
+              </w:rPr>
+              <w:t>اححداثيات</w:t>
+            </w:r>
+            <w:proofErr w:type="spellEnd"/>
+            <w:r>
+              <w:rPr>
+                <w:rFonts w:cstheme="minorBidi" w:hint="cs"/>
+                <w:sz w:val="32"/>
+                <w:szCs w:val="32"/>
+                <w:rtl/>
+                <w:lang w:bidi="ar-SY"/>
+              </w:rPr>
+              <w:t xml:space="preserve"> الوجه.</w:t>
+            </w:r>
+          </w:p>
+        </w:tc>
+        <w:tc>
+          <w:tcPr>
+            <w:tcW w:w="4148" w:type="dxa"/>
+          </w:tcPr>
+          <w:p>
+            <w:pPr>
+              <w:tabs>
+                <w:tab w:val="left" w:pos="1230"/>
+              </w:tabs>
+              <w:jc w:val="right"/>
+              <w:rPr>
+                <w:rFonts w:ascii="Arial" w:hAnsi="Arial" w:cs="Arial"/>
+                <w:sz w:val="36"/>
+                <w:szCs w:val="36"/>
+                <w:rtl/>
+                <w:lang w:bidi="ar-SY"/>
+              </w:rPr>
+            </w:pPr>
+            <w:r>
+              <w:rPr>
+                <w:rFonts w:ascii="Arial" w:hAnsi="Arial" w:cs="Arial" w:hint="cs"/>
+                <w:sz w:val="36"/>
+                <w:szCs w:val="36"/>
+                <w:rtl/>
+                <w:lang w:bidi="ar-SY"/>
+              </w:rPr>
+              <w:t xml:space="preserve">الشروط </w:t>
+            </w:r>
+            <w:proofErr w:type="gramStart"/>
+            <w:r>
+              <w:rPr>
+                <w:rFonts w:ascii="Arial" w:hAnsi="Arial" w:cs="Arial" w:hint="cs"/>
+                <w:sz w:val="36"/>
+                <w:szCs w:val="36"/>
+                <w:rtl/>
+                <w:lang w:bidi="ar-SY"/>
+              </w:rPr>
+              <w:t>السابقة :</w:t>
+            </w:r>
+            <w:proofErr w:type="gramEnd"/>
+          </w:p>
+        </w:tc>
+      </w:tr>
+      <w:tr>
+        <w:tc>
+          <w:tcPr>
+            <w:tcW w:w="4148" w:type="dxa"/>
+          </w:tcPr>
+          <w:p>
+            <w:pPr>
+              <w:tabs>
+                <w:tab w:val="left" w:pos="1230"/>
+              </w:tabs>
+              <w:jc w:val="right"/>
+              <w:rPr>
+                <w:rFonts w:cstheme="minorBidi"/>
+                <w:sz w:val="36"/>
+                <w:szCs w:val="36"/>
+                <w:rtl/>
+                <w:lang w:bidi="ar-SY"/>
+              </w:rPr>
+            </w:pPr>
+            <w:r>
+              <w:rPr>
+                <w:rFonts w:cstheme="minorBidi" w:hint="cs"/>
+                <w:sz w:val="36"/>
+                <w:szCs w:val="36"/>
+                <w:rtl/>
+                <w:lang w:bidi="ar-SY"/>
+              </w:rPr>
+              <w:t>الاستجابة لحركة الفم.</w:t>
+            </w:r>
+          </w:p>
+        </w:tc>
+        <w:tc>
+          <w:tcPr>
+            <w:tcW w:w="4148" w:type="dxa"/>
+          </w:tcPr>
+          <w:p>
+            <w:pPr>
+              <w:tabs>
+                <w:tab w:val="left" w:pos="1230"/>
+              </w:tabs>
+              <w:jc w:val="right"/>
+              <w:rPr>
+                <w:rFonts w:cstheme="minorBidi"/>
+                <w:sz w:val="36"/>
+                <w:szCs w:val="36"/>
+                <w:rtl/>
+                <w:lang w:bidi="ar-SY"/>
+              </w:rPr>
+            </w:pPr>
+            <w:r>
+              <w:rPr>
+                <w:rFonts w:cstheme="minorBidi" w:hint="cs"/>
+                <w:sz w:val="36"/>
+                <w:szCs w:val="36"/>
+                <w:rtl/>
+                <w:lang w:bidi="ar-SY"/>
+              </w:rPr>
+              <w:t xml:space="preserve">شروط النهاية </w:t>
+            </w:r>
+            <w:proofErr w:type="gramStart"/>
+            <w:r>
+              <w:rPr>
+                <w:rFonts w:cstheme="minorBidi" w:hint="cs"/>
+                <w:sz w:val="36"/>
+                <w:szCs w:val="36"/>
+                <w:rtl/>
+                <w:lang w:bidi="ar-SY"/>
+              </w:rPr>
+              <w:t>الناجحة :</w:t>
+            </w:r>
+            <w:proofErr w:type="gramEnd"/>
+          </w:p>
+        </w:tc>
+      </w:tr>
+      <w:tr>
+        <w:tc>
+          <w:tcPr>
+            <w:tcW w:w="4148" w:type="dxa"/>
+          </w:tcPr>
+          <w:p>
+            <w:pPr>
+              <w:tabs>
+                <w:tab w:val="left" w:pos="1230"/>
+              </w:tabs>
+              <w:jc w:val="right"/>
+              <w:rPr>
+                <w:rFonts w:ascii="Arial" w:hAnsi="Arial" w:cs="Arial"/>
+                <w:sz w:val="36"/>
+                <w:szCs w:val="36"/>
+                <w:rtl/>
+                <w:lang w:bidi="ar-SY"/>
+              </w:rPr>
+            </w:pPr>
+            <w:r>
+              <w:rPr>
+                <w:rFonts w:ascii="Arial" w:hAnsi="Arial" w:cs="Arial" w:hint="cs"/>
+                <w:sz w:val="36"/>
+                <w:szCs w:val="36"/>
+                <w:rtl/>
+                <w:lang w:bidi="ar-SY"/>
+              </w:rPr>
+              <w:t xml:space="preserve">رسالة خطأ عند عدم القدرة على التعرف على </w:t>
+            </w:r>
+            <w:proofErr w:type="gramStart"/>
+            <w:r>
+              <w:rPr>
+                <w:rFonts w:ascii="Arial" w:hAnsi="Arial" w:cs="Arial" w:hint="cs"/>
+                <w:sz w:val="36"/>
+                <w:szCs w:val="36"/>
+                <w:rtl/>
+                <w:lang w:bidi="ar-SY"/>
+              </w:rPr>
+              <w:t>الوجه .</w:t>
+            </w:r>
+            <w:proofErr w:type="gramEnd"/>
+          </w:p>
+        </w:tc>
+        <w:tc>
+          <w:tcPr>
+            <w:tcW w:w="4148" w:type="dxa"/>
+          </w:tcPr>
+          <w:p>
+            <w:pPr>
+              <w:tabs>
+                <w:tab w:val="left" w:pos="1230"/>
+              </w:tabs>
+              <w:jc w:val="right"/>
+              <w:rPr>
+                <w:rFonts w:cstheme="minorBidi"/>
+                <w:sz w:val="36"/>
+                <w:szCs w:val="36"/>
+                <w:rtl/>
+                <w:lang w:bidi="ar-SY"/>
+              </w:rPr>
+            </w:pPr>
+            <w:r>
+              <w:rPr>
+                <w:rFonts w:cstheme="minorBidi" w:hint="cs"/>
+                <w:sz w:val="36"/>
+                <w:szCs w:val="36"/>
+                <w:rtl/>
+                <w:lang w:bidi="ar-SY"/>
+              </w:rPr>
+              <w:t xml:space="preserve">شرط النهاية </w:t>
+            </w:r>
+            <w:proofErr w:type="gramStart"/>
+            <w:r>
+              <w:rPr>
+                <w:rFonts w:cstheme="minorBidi" w:hint="cs"/>
+                <w:sz w:val="36"/>
+                <w:szCs w:val="36"/>
+                <w:rtl/>
+                <w:lang w:bidi="ar-SY"/>
+              </w:rPr>
+              <w:t>الفاشلة :</w:t>
+            </w:r>
+            <w:proofErr w:type="gramEnd"/>
+          </w:p>
+        </w:tc>
+      </w:tr>
+      <w:tr>
+        <w:tc>
+          <w:tcPr>
+            <w:tcW w:w="4148" w:type="dxa"/>
+          </w:tcPr>
+          <w:p>
+            <w:pPr>
+              <w:tabs>
+                <w:tab w:val="left" w:pos="1230"/>
+              </w:tabs>
+              <w:jc w:val="right"/>
+              <w:rPr>
+                <w:rFonts w:cstheme="minorBidi"/>
+                <w:sz w:val="36"/>
+                <w:szCs w:val="36"/>
+                <w:rtl/>
+                <w:lang w:bidi="ar-SY"/>
+              </w:rPr>
+            </w:pPr>
+            <w:r>
+              <w:rPr>
+                <w:rFonts w:cstheme="minorBidi" w:hint="cs"/>
+                <w:sz w:val="36"/>
+                <w:szCs w:val="36"/>
+                <w:rtl/>
+                <w:lang w:bidi="ar-SY"/>
+              </w:rPr>
+              <w:t xml:space="preserve">تحريك </w:t>
+            </w:r>
+            <w:proofErr w:type="gramStart"/>
+            <w:r>
+              <w:rPr>
+                <w:rFonts w:cstheme="minorBidi" w:hint="cs"/>
+                <w:sz w:val="36"/>
+                <w:szCs w:val="36"/>
+                <w:rtl/>
+                <w:lang w:bidi="ar-SY"/>
+              </w:rPr>
+              <w:t>الفم .</w:t>
+            </w:r>
+            <w:proofErr w:type="gramEnd"/>
+          </w:p>
+        </w:tc>
+        <w:tc>
+          <w:tcPr>
+            <w:tcW w:w="4148" w:type="dxa"/>
+          </w:tcPr>
+          <w:p>
+            <w:pPr>
+              <w:tabs>
+                <w:tab w:val="left" w:pos="1230"/>
+              </w:tabs>
+              <w:jc w:val="right"/>
+              <w:rPr>
+                <w:rFonts w:cstheme="minorBidi"/>
+                <w:sz w:val="36"/>
+                <w:szCs w:val="36"/>
+                <w:rtl/>
+                <w:lang w:bidi="ar-SY"/>
+              </w:rPr>
+            </w:pPr>
+            <w:r>
+              <w:rPr>
+                <w:rFonts w:cstheme="minorBidi" w:hint="cs"/>
+                <w:sz w:val="36"/>
+                <w:szCs w:val="36"/>
+                <w:rtl/>
+                <w:lang w:bidi="ar-SY"/>
+              </w:rPr>
+              <w:t>القادح:</w:t>
+            </w:r>
+          </w:p>
+        </w:tc>
+      </w:tr>
+      <w:tr>
+        <w:tc>
+          <w:tcPr>
+            <w:tcW w:w="4148" w:type="dxa"/>
+          </w:tcPr>
+          <w:p>
+            <w:pPr>
+              <w:tabs>
+                <w:tab w:val="left" w:pos="1230"/>
+              </w:tabs>
+              <w:jc w:val="right"/>
+              <w:rPr>
+                <w:rFonts w:ascii="Arial" w:hAnsi="Arial" w:cs="Arial"/>
+                <w:sz w:val="36"/>
+                <w:szCs w:val="36"/>
+                <w:rtl/>
+                <w:lang w:bidi="ar-SY"/>
+              </w:rPr>
+            </w:pPr>
+            <w:r>
+              <w:rPr>
+                <w:rFonts w:ascii="Arial" w:hAnsi="Arial" w:cs="Arial" w:hint="cs"/>
+                <w:sz w:val="36"/>
+                <w:szCs w:val="36"/>
+                <w:rtl/>
+                <w:lang w:bidi="ar-SY"/>
+              </w:rPr>
+              <w:t xml:space="preserve">تشغيل البرنامج والقيام بالحركات المطلوبة للقيام </w:t>
+            </w:r>
+            <w:proofErr w:type="spellStart"/>
+            <w:r>
+              <w:rPr>
+                <w:rFonts w:ascii="Arial" w:hAnsi="Arial" w:cs="Arial" w:hint="cs"/>
+                <w:sz w:val="36"/>
+                <w:szCs w:val="36"/>
+                <w:rtl/>
+                <w:lang w:bidi="ar-SY"/>
+              </w:rPr>
+              <w:t>بالافعال</w:t>
+            </w:r>
+            <w:proofErr w:type="spellEnd"/>
+            <w:r>
+              <w:rPr>
+                <w:rFonts w:ascii="Arial" w:hAnsi="Arial" w:cs="Arial" w:hint="cs"/>
+                <w:sz w:val="36"/>
+                <w:szCs w:val="36"/>
+                <w:rtl/>
+                <w:lang w:bidi="ar-SY"/>
+              </w:rPr>
+              <w:t xml:space="preserve"> </w:t>
+            </w:r>
+            <w:proofErr w:type="gramStart"/>
+            <w:r>
+              <w:rPr>
+                <w:rFonts w:ascii="Arial" w:hAnsi="Arial" w:cs="Arial" w:hint="cs"/>
+                <w:sz w:val="36"/>
+                <w:szCs w:val="36"/>
+                <w:rtl/>
+                <w:lang w:bidi="ar-SY"/>
+              </w:rPr>
+              <w:t>المطلوبة .</w:t>
+            </w:r>
+            <w:proofErr w:type="gramEnd"/>
+          </w:p>
+        </w:tc>
+        <w:tc>
+          <w:tcPr>
+            <w:tcW w:w="4148" w:type="dxa"/>
+          </w:tcPr>
+          <w:p>
+            <w:pPr>
+              <w:tabs>
+                <w:tab w:val="left" w:pos="1230"/>
+              </w:tabs>
+              <w:jc w:val="right"/>
+              <w:rPr>
+                <w:rFonts w:cstheme="minorBidi"/>
+                <w:sz w:val="36"/>
+                <w:szCs w:val="36"/>
+                <w:lang w:bidi="ar-SY"/>
+              </w:rPr>
+            </w:pPr>
+            <w:r>
+              <w:rPr>
+                <w:rFonts w:cstheme="minorBidi" w:hint="cs"/>
+                <w:sz w:val="36"/>
+                <w:szCs w:val="36"/>
+                <w:rtl/>
+                <w:lang w:bidi="ar-SY"/>
+              </w:rPr>
+              <w:t xml:space="preserve">التدفق </w:t>
+            </w:r>
+            <w:proofErr w:type="gramStart"/>
+            <w:r>
+              <w:rPr>
+                <w:rFonts w:cstheme="minorBidi" w:hint="cs"/>
+                <w:sz w:val="36"/>
+                <w:szCs w:val="36"/>
+                <w:rtl/>
+                <w:lang w:bidi="ar-SY"/>
+              </w:rPr>
+              <w:t>الرئيسي :</w:t>
+            </w:r>
+            <w:proofErr w:type="gramEnd"/>
+          </w:p>
+        </w:tc>
+      </w:tr>
+      <w:tr>
+        <w:tc>
+          <w:tcPr>
+            <w:tcW w:w="4148" w:type="dxa"/>
+          </w:tcPr>
+          <w:p>
+            <w:pPr>
+              <w:tabs>
+                <w:tab w:val="left" w:pos="1230"/>
+              </w:tabs>
+              <w:jc w:val="right"/>
+              <w:rPr>
+                <w:rFonts w:cstheme="minorBidi"/>
+                <w:sz w:val="36"/>
+                <w:szCs w:val="36"/>
+                <w:rtl/>
+                <w:lang w:bidi="ar-SY"/>
+              </w:rPr>
+            </w:pPr>
+            <w:r>
+              <w:rPr>
+                <w:rFonts w:cstheme="minorBidi" w:hint="cs"/>
+                <w:sz w:val="36"/>
+                <w:szCs w:val="36"/>
+                <w:rtl/>
+                <w:lang w:bidi="ar-SY"/>
+              </w:rPr>
+              <w:t xml:space="preserve">اظهار رسالة </w:t>
+            </w:r>
+            <w:proofErr w:type="gramStart"/>
+            <w:r>
+              <w:rPr>
+                <w:rFonts w:cstheme="minorBidi" w:hint="cs"/>
+                <w:sz w:val="36"/>
+                <w:szCs w:val="36"/>
+                <w:rtl/>
+                <w:lang w:bidi="ar-SY"/>
+              </w:rPr>
+              <w:t>خطا .</w:t>
+            </w:r>
+            <w:proofErr w:type="gramEnd"/>
+          </w:p>
+          <w:p>
+            <w:pPr>
+              <w:tabs>
+                <w:tab w:val="left" w:pos="1230"/>
+              </w:tabs>
+              <w:jc w:val="right"/>
+              <w:rPr>
+                <w:rFonts w:cstheme="minorBidi"/>
+                <w:sz w:val="36"/>
+                <w:szCs w:val="36"/>
+                <w:rtl/>
+                <w:lang w:bidi="ar-SY"/>
+              </w:rPr>
+            </w:pPr>
+            <w:r>
+              <w:rPr>
+                <w:rFonts w:cstheme="minorBidi" w:hint="cs"/>
+                <w:sz w:val="36"/>
+                <w:szCs w:val="36"/>
+                <w:rtl/>
+                <w:lang w:bidi="ar-SY"/>
+              </w:rPr>
+              <w:t xml:space="preserve">الاستجابة لحركة </w:t>
+            </w:r>
+            <w:proofErr w:type="gramStart"/>
+            <w:r>
+              <w:rPr>
+                <w:rFonts w:cstheme="minorBidi" w:hint="cs"/>
+                <w:sz w:val="36"/>
+                <w:szCs w:val="36"/>
+                <w:rtl/>
+                <w:lang w:bidi="ar-SY"/>
+              </w:rPr>
+              <w:t>الفم .</w:t>
+            </w:r>
+            <w:proofErr w:type="gramEnd"/>
+          </w:p>
+        </w:tc>
+        <w:tc>
+          <w:tcPr>
+            <w:tcW w:w="4148" w:type="dxa"/>
+          </w:tcPr>
+          <w:p>
+            <w:pPr>
+              <w:tabs>
+                <w:tab w:val="left" w:pos="1230"/>
+              </w:tabs>
+              <w:jc w:val="right"/>
+              <w:rPr>
+                <w:rFonts w:cstheme="minorBidi"/>
+                <w:sz w:val="36"/>
+                <w:szCs w:val="36"/>
+                <w:rtl/>
+                <w:lang w:bidi="ar-SY"/>
+              </w:rPr>
+            </w:pPr>
+            <w:r>
+              <w:rPr>
+                <w:rFonts w:cstheme="minorBidi" w:hint="cs"/>
+                <w:sz w:val="36"/>
+                <w:szCs w:val="36"/>
+                <w:rtl/>
+                <w:lang w:bidi="ar-SY"/>
+              </w:rPr>
+              <w:t xml:space="preserve">حالات </w:t>
+            </w:r>
+            <w:proofErr w:type="gramStart"/>
+            <w:r>
+              <w:rPr>
+                <w:rFonts w:cstheme="minorBidi" w:hint="cs"/>
+                <w:sz w:val="36"/>
+                <w:szCs w:val="36"/>
+                <w:rtl/>
+                <w:lang w:bidi="ar-SY"/>
+              </w:rPr>
+              <w:t>التوسعة :</w:t>
+            </w:r>
+            <w:proofErr w:type="gramEnd"/>
+          </w:p>
+        </w:tc>
+      </w:tr>
+    </w:tbl>
+    <w:p>
+      <w:pPr>
+        <w:rPr>
+          <w:color w:val="8EAADB" w:themeColor="accent1" w:themeTint="99"/>
+          <w:sz w:val="44"/>
+          <w:szCs w:val="44"/>
+          <w:rtl/>
+          <w:lang w:bidi="ar-SY"/>
+        </w:rPr>
+      </w:pPr>
+    </w:p>
+    <w:p>
+      <w:pPr>
+        <w:rPr>
+          <w:color w:val="8EAADB" w:themeColor="accent1" w:themeTint="99"/>
+          <w:sz w:val="44"/>
+          <w:szCs w:val="44"/>
+          <w:lang w:bidi="ar-SY"/>
+        </w:rPr>
+      </w:pPr>
+    </w:p>
+    <w:p>
+      <w:pPr>
+        <w:rPr>
+          <w:lang w:bidi="ar-SY"/>
+        </w:rPr>
+      </w:pPr>
+    </w:p>
+    <w:p>
+      <w:pPr>
+        <w:rPr>
+          <w:rtl/>
+          <w:lang w:bidi="ar-SY"/>
+        </w:rPr>
+      </w:pPr>
+    </w:p>
+    <w:p>
+      <w:pPr>
+        <w:rPr>
+          <w:rtl/>
+          <w:lang w:bidi="ar-SY"/>
+        </w:rPr>
+      </w:pPr>
+    </w:p>
+    <w:p>
+      <w:pPr>
+        <w:rPr>
+          <w:rtl/>
+          <w:lang w:bidi="ar-SY"/>
+        </w:rPr>
+      </w:pPr>
+    </w:p>
+    <w:p>
+      <w:pPr>
+        <w:rPr>
+          <w:rtl/>
+          <w:lang w:bidi="ar-SY"/>
+        </w:rPr>
+      </w:pPr>
+    </w:p>
+    <w:p>
+      <w:pPr>
+        <w:rPr>
+          <w:rtl/>
+          <w:lang w:bidi="ar-SY"/>
+        </w:rPr>
+      </w:pPr>
+    </w:p>
+    <w:p>
+      <w:pPr>
+        <w:rPr>
+          <w:rtl/>
+          <w:lang w:bidi="ar-SY"/>
+        </w:rPr>
+      </w:pPr>
+    </w:p>
+    <w:p>
+      <w:pPr>
+        <w:rPr>
+          <w:rtl/>
+          <w:lang w:bidi="ar-SY"/>
+        </w:rPr>
+      </w:pPr>
+    </w:p>
+    <w:tbl>
+      <w:tblPr>
+        <w:tblStyle w:val="a7"/>
+        <w:tblW w:w="0" w:type="auto"/>
+        <w:tblLook w:val="04A0" w:firstRow="1" w:lastRow="0" w:firstColumn="1" w:lastColumn="0" w:noHBand="0" w:noVBand="1"/>
+      </w:tblPr>
+      <w:tblGrid>
+        <w:gridCol w:w="4148"/>
+        <w:gridCol w:w="4148"/>
+      </w:tblGrid>
+      <w:tr>
+        <w:tc>
+          <w:tcPr>
+            <w:tcW w:w="4148" w:type="dxa"/>
+          </w:tcPr>
+          <w:p>
+            <w:pPr>
+              <w:tabs>
+                <w:tab w:val="left" w:pos="1230"/>
+              </w:tabs>
+              <w:jc w:val="right"/>
+              <w:rPr>
+                <w:rFonts w:ascii="Arial" w:hAnsi="Arial" w:cs="Arial"/>
+                <w:sz w:val="36"/>
+                <w:szCs w:val="36"/>
+                <w:lang w:bidi="ar-SY"/>
+              </w:rPr>
+            </w:pPr>
+            <w:r>
+              <w:rPr>
+                <w:rFonts w:ascii="Arial" w:hAnsi="Arial" w:cs="Arial" w:hint="cs"/>
+                <w:sz w:val="36"/>
+                <w:szCs w:val="36"/>
+                <w:rtl/>
+                <w:lang w:bidi="ar-SY"/>
+              </w:rPr>
+              <w:t>تحريك الماوس</w:t>
+            </w:r>
+            <w:r>
+              <w:rPr>
+                <w:rFonts w:ascii="Arial" w:hAnsi="Arial" w:cs="Arial"/>
+                <w:sz w:val="36"/>
+                <w:szCs w:val="36"/>
+                <w:lang w:bidi="ar-SY"/>
+              </w:rPr>
+              <w:t xml:space="preserve"> </w:t>
+            </w:r>
+          </w:p>
+        </w:tc>
+        <w:tc>
+          <w:tcPr>
+            <w:tcW w:w="4148" w:type="dxa"/>
+          </w:tcPr>
+          <w:p>
+            <w:pPr>
+              <w:tabs>
+                <w:tab w:val="left" w:pos="1230"/>
+              </w:tabs>
+              <w:jc w:val="right"/>
+              <w:rPr>
+                <w:rFonts w:cstheme="minorBidi"/>
+                <w:sz w:val="36"/>
+                <w:szCs w:val="36"/>
+                <w:rtl/>
+                <w:lang w:bidi="ar-SY"/>
+              </w:rPr>
+            </w:pPr>
+            <w:r>
+              <w:rPr>
+                <w:rFonts w:cstheme="minorBidi" w:hint="cs"/>
+                <w:sz w:val="36"/>
+                <w:szCs w:val="36"/>
+                <w:rtl/>
+                <w:lang w:bidi="ar-SY"/>
+              </w:rPr>
+              <w:t xml:space="preserve">اسم حالة </w:t>
+            </w:r>
+            <w:proofErr w:type="gramStart"/>
+            <w:r>
+              <w:rPr>
+                <w:rFonts w:cstheme="minorBidi" w:hint="cs"/>
+                <w:sz w:val="36"/>
+                <w:szCs w:val="36"/>
+                <w:rtl/>
+                <w:lang w:bidi="ar-SY"/>
+              </w:rPr>
+              <w:t>الاستخدام :</w:t>
+            </w:r>
+            <w:proofErr w:type="gramEnd"/>
+          </w:p>
+        </w:tc>
+      </w:tr>
+      <w:tr>
+        <w:tc>
+          <w:tcPr>
+            <w:tcW w:w="4148" w:type="dxa"/>
+          </w:tcPr>
+          <w:p>
+            <w:pPr>
+              <w:tabs>
+                <w:tab w:val="left" w:pos="1230"/>
+              </w:tabs>
+              <w:jc w:val="center"/>
+              <w:rPr>
+                <w:sz w:val="36"/>
+                <w:szCs w:val="36"/>
+              </w:rPr>
+            </w:pPr>
+            <w:r>
+              <w:rPr>
+                <w:sz w:val="36"/>
+                <w:szCs w:val="36"/>
+              </w:rPr>
+              <w:t>US_0</w:t>
+            </w:r>
+            <w:r>
+              <w:rPr>
+                <w:rFonts w:hint="cs"/>
+                <w:sz w:val="36"/>
+                <w:szCs w:val="36"/>
+                <w:rtl/>
+              </w:rPr>
+              <w:t>2</w:t>
+            </w:r>
+          </w:p>
+        </w:tc>
+        <w:tc>
+          <w:tcPr>
+            <w:tcW w:w="4148" w:type="dxa"/>
+          </w:tcPr>
+          <w:p>
+            <w:pPr>
+              <w:tabs>
+                <w:tab w:val="left" w:pos="1230"/>
+              </w:tabs>
+              <w:jc w:val="right"/>
+              <w:rPr>
+                <w:rFonts w:ascii="Arial" w:hAnsi="Arial" w:cs="Arial"/>
+                <w:sz w:val="36"/>
+                <w:szCs w:val="36"/>
+                <w:rtl/>
+                <w:lang w:bidi="ar-SY"/>
+              </w:rPr>
+            </w:pPr>
+            <w:r>
+              <w:rPr>
+                <w:rFonts w:ascii="Arial" w:hAnsi="Arial" w:cs="Arial" w:hint="cs"/>
+                <w:sz w:val="36"/>
+                <w:szCs w:val="36"/>
+                <w:rtl/>
+                <w:lang w:bidi="ar-SY"/>
+              </w:rPr>
+              <w:t xml:space="preserve">معرف حالة </w:t>
+            </w:r>
+            <w:proofErr w:type="gramStart"/>
+            <w:r>
+              <w:rPr>
+                <w:rFonts w:ascii="Arial" w:hAnsi="Arial" w:cs="Arial" w:hint="cs"/>
+                <w:sz w:val="36"/>
+                <w:szCs w:val="36"/>
+                <w:rtl/>
+                <w:lang w:bidi="ar-SY"/>
+              </w:rPr>
+              <w:t>الاستخدام :</w:t>
+            </w:r>
+            <w:proofErr w:type="gramEnd"/>
+          </w:p>
+        </w:tc>
+      </w:tr>
+      <w:tr>
+        <w:tc>
+          <w:tcPr>
+            <w:tcW w:w="4148" w:type="dxa"/>
+          </w:tcPr>
+          <w:p>
+            <w:pPr>
+              <w:tabs>
+                <w:tab w:val="left" w:pos="1230"/>
+              </w:tabs>
+              <w:jc w:val="right"/>
+              <w:rPr>
+                <w:rFonts w:ascii="Arial" w:hAnsi="Arial" w:cs="Arial"/>
+                <w:sz w:val="36"/>
+                <w:szCs w:val="36"/>
+                <w:rtl/>
+                <w:lang w:bidi="ar-SY"/>
+              </w:rPr>
+            </w:pPr>
+            <w:r>
+              <w:rPr>
+                <w:rFonts w:ascii="Arial" w:hAnsi="Arial" w:cs="Arial" w:hint="cs"/>
+                <w:sz w:val="36"/>
+                <w:szCs w:val="36"/>
+                <w:rtl/>
+                <w:lang w:bidi="ar-SY"/>
+              </w:rPr>
+              <w:t xml:space="preserve">محاكاة حالة حركة </w:t>
+            </w:r>
+            <w:proofErr w:type="gramStart"/>
+            <w:r>
+              <w:rPr>
+                <w:rFonts w:ascii="Arial" w:hAnsi="Arial" w:cs="Arial" w:hint="cs"/>
+                <w:sz w:val="36"/>
+                <w:szCs w:val="36"/>
+                <w:rtl/>
+                <w:lang w:bidi="ar-SY"/>
+              </w:rPr>
+              <w:t>الوجه</w:t>
+            </w:r>
+            <w:r>
+              <w:rPr>
+                <w:rFonts w:ascii="Arial" w:hAnsi="Arial" w:cs="Arial" w:hint="cs"/>
+                <w:sz w:val="36"/>
+                <w:szCs w:val="36"/>
+                <w:rtl/>
+                <w:lang w:bidi="ar-SY"/>
+              </w:rPr>
+              <w:t xml:space="preserve"> .</w:t>
+            </w:r>
+            <w:proofErr w:type="gramEnd"/>
+          </w:p>
+        </w:tc>
+        <w:tc>
+          <w:tcPr>
+            <w:tcW w:w="4148" w:type="dxa"/>
+          </w:tcPr>
+          <w:p>
+            <w:pPr>
+              <w:tabs>
+                <w:tab w:val="left" w:pos="1230"/>
+              </w:tabs>
+              <w:jc w:val="right"/>
+              <w:rPr>
+                <w:rFonts w:ascii="Arial" w:hAnsi="Arial" w:cs="Arial"/>
+                <w:sz w:val="36"/>
+                <w:szCs w:val="36"/>
+                <w:lang w:bidi="ar-SY"/>
+              </w:rPr>
+            </w:pPr>
+            <w:r>
+              <w:rPr>
+                <w:rFonts w:ascii="Arial" w:hAnsi="Arial" w:cs="Arial" w:hint="cs"/>
+                <w:sz w:val="36"/>
+                <w:szCs w:val="36"/>
+                <w:rtl/>
+                <w:lang w:bidi="ar-SY"/>
+              </w:rPr>
+              <w:t xml:space="preserve">المتطلبات التابعة </w:t>
+            </w:r>
+            <w:proofErr w:type="gramStart"/>
+            <w:r>
+              <w:rPr>
+                <w:rFonts w:ascii="Arial" w:hAnsi="Arial" w:cs="Arial" w:hint="cs"/>
+                <w:sz w:val="36"/>
+                <w:szCs w:val="36"/>
+                <w:rtl/>
+                <w:lang w:bidi="ar-SY"/>
+              </w:rPr>
+              <w:t>لها :</w:t>
+            </w:r>
+            <w:proofErr w:type="gramEnd"/>
+            <w:r>
+              <w:rPr>
+                <w:rFonts w:ascii="Arial" w:hAnsi="Arial" w:cs="Arial"/>
+                <w:sz w:val="36"/>
+                <w:szCs w:val="36"/>
+              </w:rPr>
+              <w:t xml:space="preserve"> </w:t>
+            </w:r>
+          </w:p>
+        </w:tc>
+      </w:tr>
+      <w:tr>
+        <w:tc>
+          <w:tcPr>
+            <w:tcW w:w="4148" w:type="dxa"/>
+          </w:tcPr>
+          <w:p>
+            <w:pPr>
+              <w:tabs>
+                <w:tab w:val="left" w:pos="1230"/>
+              </w:tabs>
+              <w:jc w:val="right"/>
+              <w:rPr>
+                <w:rFonts w:cstheme="minorBidi"/>
+                <w:sz w:val="36"/>
+                <w:szCs w:val="36"/>
+                <w:lang w:bidi="ar-SY"/>
+              </w:rPr>
+            </w:pPr>
+            <w:r>
+              <w:rPr>
+                <w:rFonts w:cstheme="minorBidi" w:hint="cs"/>
+                <w:sz w:val="36"/>
+                <w:szCs w:val="36"/>
+                <w:rtl/>
+                <w:lang w:bidi="ar-SY"/>
+              </w:rPr>
+              <w:t>تحريك مؤشر الماوس.</w:t>
+            </w:r>
+          </w:p>
+        </w:tc>
+        <w:tc>
+          <w:tcPr>
+            <w:tcW w:w="4148" w:type="dxa"/>
+          </w:tcPr>
+          <w:p>
+            <w:pPr>
+              <w:tabs>
+                <w:tab w:val="left" w:pos="1230"/>
+              </w:tabs>
+              <w:jc w:val="right"/>
+              <w:rPr>
+                <w:rFonts w:cstheme="minorBidi"/>
+                <w:sz w:val="36"/>
+                <w:szCs w:val="36"/>
+                <w:rtl/>
+                <w:lang w:bidi="ar-SY"/>
+              </w:rPr>
+            </w:pPr>
+            <w:r>
+              <w:rPr>
+                <w:rFonts w:cstheme="minorBidi" w:hint="cs"/>
+                <w:sz w:val="36"/>
+                <w:szCs w:val="36"/>
+                <w:rtl/>
+                <w:lang w:bidi="ar-SY"/>
+              </w:rPr>
+              <w:t xml:space="preserve">الهدف من </w:t>
+            </w:r>
+            <w:proofErr w:type="gramStart"/>
+            <w:r>
+              <w:rPr>
+                <w:rFonts w:cstheme="minorBidi" w:hint="cs"/>
+                <w:sz w:val="36"/>
+                <w:szCs w:val="36"/>
+                <w:rtl/>
+                <w:lang w:bidi="ar-SY"/>
+              </w:rPr>
+              <w:t>الحالة :</w:t>
+            </w:r>
+            <w:proofErr w:type="gramEnd"/>
+          </w:p>
+        </w:tc>
+      </w:tr>
+      <w:tr>
+        <w:tc>
+          <w:tcPr>
+            <w:tcW w:w="4148" w:type="dxa"/>
+          </w:tcPr>
+          <w:p>
+            <w:pPr>
+              <w:tabs>
+                <w:tab w:val="left" w:pos="1230"/>
+              </w:tabs>
+              <w:jc w:val="right"/>
+              <w:rPr>
+                <w:rFonts w:ascii="Arial" w:hAnsi="Arial" w:cs="Arial"/>
+                <w:sz w:val="36"/>
+                <w:szCs w:val="36"/>
+                <w:lang w:bidi="ar-SY"/>
+              </w:rPr>
+            </w:pPr>
+            <w:proofErr w:type="gramStart"/>
+            <w:r>
+              <w:rPr>
+                <w:rFonts w:ascii="Arial" w:hAnsi="Arial" w:cs="Arial" w:hint="cs"/>
+                <w:sz w:val="36"/>
+                <w:szCs w:val="36"/>
+                <w:rtl/>
+                <w:lang w:bidi="ar-SY"/>
+              </w:rPr>
+              <w:t>النظام .</w:t>
+            </w:r>
+            <w:proofErr w:type="gramEnd"/>
+          </w:p>
+        </w:tc>
+        <w:tc>
+          <w:tcPr>
+            <w:tcW w:w="4148" w:type="dxa"/>
+          </w:tcPr>
+          <w:p>
+            <w:pPr>
+              <w:tabs>
+                <w:tab w:val="left" w:pos="1230"/>
+              </w:tabs>
+              <w:jc w:val="right"/>
+              <w:rPr>
+                <w:rFonts w:cstheme="minorBidi"/>
+                <w:sz w:val="36"/>
+                <w:szCs w:val="36"/>
+                <w:rtl/>
+                <w:lang w:bidi="ar-SY"/>
+              </w:rPr>
+            </w:pPr>
+            <w:r>
+              <w:rPr>
+                <w:rFonts w:cstheme="minorBidi" w:hint="cs"/>
+                <w:sz w:val="36"/>
+                <w:szCs w:val="36"/>
+                <w:rtl/>
+                <w:lang w:bidi="ar-SY"/>
+              </w:rPr>
+              <w:t xml:space="preserve">الفاعلون </w:t>
+            </w:r>
+            <w:proofErr w:type="gramStart"/>
+            <w:r>
+              <w:rPr>
+                <w:rFonts w:cstheme="minorBidi" w:hint="cs"/>
+                <w:sz w:val="36"/>
+                <w:szCs w:val="36"/>
+                <w:rtl/>
+                <w:lang w:bidi="ar-SY"/>
+              </w:rPr>
+              <w:t>الرئيسيون :</w:t>
+            </w:r>
+            <w:proofErr w:type="gramEnd"/>
+          </w:p>
+        </w:tc>
+      </w:tr>
+      <w:tr>
+        <w:tc>
+          <w:tcPr>
+            <w:tcW w:w="4148" w:type="dxa"/>
+          </w:tcPr>
+          <w:p>
+            <w:pPr>
+              <w:tabs>
+                <w:tab w:val="left" w:pos="1230"/>
+              </w:tabs>
+              <w:jc w:val="right"/>
+              <w:rPr>
+                <w:rFonts w:cstheme="minorBidi"/>
+                <w:sz w:val="36"/>
+                <w:szCs w:val="36"/>
+                <w:rtl/>
+                <w:lang w:bidi="ar-SY"/>
+              </w:rPr>
+            </w:pPr>
+            <w:proofErr w:type="gramStart"/>
+            <w:r>
+              <w:rPr>
+                <w:rFonts w:cstheme="minorBidi" w:hint="cs"/>
+                <w:sz w:val="36"/>
+                <w:szCs w:val="36"/>
+                <w:rtl/>
+                <w:lang w:bidi="ar-SY"/>
+              </w:rPr>
+              <w:t>المستخدم .</w:t>
+            </w:r>
+            <w:proofErr w:type="gramEnd"/>
+          </w:p>
+        </w:tc>
+        <w:tc>
+          <w:tcPr>
+            <w:tcW w:w="4148" w:type="dxa"/>
+          </w:tcPr>
+          <w:p>
+            <w:pPr>
+              <w:tabs>
+                <w:tab w:val="left" w:pos="1230"/>
+              </w:tabs>
+              <w:jc w:val="right"/>
+              <w:rPr>
+                <w:rFonts w:cstheme="minorBidi"/>
+                <w:sz w:val="36"/>
+                <w:szCs w:val="36"/>
+                <w:rtl/>
+                <w:lang w:bidi="ar-SY"/>
+              </w:rPr>
+            </w:pPr>
+            <w:r>
+              <w:rPr>
+                <w:rFonts w:cstheme="minorBidi" w:hint="cs"/>
+                <w:sz w:val="36"/>
+                <w:szCs w:val="36"/>
+                <w:rtl/>
+                <w:lang w:bidi="ar-SY"/>
+              </w:rPr>
+              <w:t xml:space="preserve">الفاعلون </w:t>
+            </w:r>
+            <w:proofErr w:type="gramStart"/>
+            <w:r>
+              <w:rPr>
+                <w:rFonts w:cstheme="minorBidi" w:hint="cs"/>
+                <w:sz w:val="36"/>
+                <w:szCs w:val="36"/>
+                <w:rtl/>
+                <w:lang w:bidi="ar-SY"/>
+              </w:rPr>
+              <w:t>الثانويون :</w:t>
+            </w:r>
+            <w:proofErr w:type="gramEnd"/>
+          </w:p>
+        </w:tc>
+      </w:tr>
+      <w:tr>
+        <w:tc>
+          <w:tcPr>
+            <w:tcW w:w="4148" w:type="dxa"/>
+          </w:tcPr>
+          <w:p>
+            <w:pPr>
+              <w:tabs>
+                <w:tab w:val="left" w:pos="1230"/>
+              </w:tabs>
+              <w:jc w:val="right"/>
+              <w:rPr>
+                <w:rFonts w:cstheme="minorBidi"/>
+                <w:sz w:val="32"/>
+                <w:szCs w:val="32"/>
+                <w:rtl/>
+                <w:lang w:bidi="ar-SY"/>
+              </w:rPr>
+            </w:pPr>
+            <w:r>
+              <w:rPr>
+                <w:rFonts w:cstheme="minorBidi" w:hint="cs"/>
+                <w:sz w:val="32"/>
+                <w:szCs w:val="32"/>
+                <w:rtl/>
+                <w:lang w:bidi="ar-SY"/>
+              </w:rPr>
+              <w:t xml:space="preserve">ان يكون البرنامج قد تعرف على </w:t>
+            </w:r>
+            <w:proofErr w:type="spellStart"/>
+            <w:r>
+              <w:rPr>
+                <w:rFonts w:cstheme="minorBidi" w:hint="cs"/>
+                <w:sz w:val="32"/>
+                <w:szCs w:val="32"/>
+                <w:rtl/>
+                <w:lang w:bidi="ar-SY"/>
+              </w:rPr>
+              <w:t>اححداثيات</w:t>
+            </w:r>
+            <w:proofErr w:type="spellEnd"/>
+            <w:r>
+              <w:rPr>
+                <w:rFonts w:cstheme="minorBidi" w:hint="cs"/>
+                <w:sz w:val="32"/>
+                <w:szCs w:val="32"/>
+                <w:rtl/>
+                <w:lang w:bidi="ar-SY"/>
+              </w:rPr>
+              <w:t xml:space="preserve"> </w:t>
+            </w:r>
+            <w:proofErr w:type="spellStart"/>
+            <w:proofErr w:type="gramStart"/>
+            <w:r>
+              <w:rPr>
+                <w:rFonts w:cstheme="minorBidi" w:hint="cs"/>
+                <w:sz w:val="32"/>
+                <w:szCs w:val="32"/>
+                <w:rtl/>
+                <w:lang w:bidi="ar-SY"/>
+              </w:rPr>
+              <w:t>الوجه</w:t>
+            </w:r>
+            <w:r>
+              <w:rPr>
+                <w:rFonts w:cstheme="minorBidi" w:hint="cs"/>
+                <w:sz w:val="32"/>
+                <w:szCs w:val="32"/>
+                <w:rtl/>
+                <w:lang w:bidi="ar-SY"/>
+              </w:rPr>
+              <w:t>,</w:t>
+            </w:r>
+            <w:proofErr w:type="gramEnd"/>
+            <w:r>
+              <w:rPr>
+                <w:rFonts w:cstheme="minorBidi" w:hint="cs"/>
+                <w:sz w:val="32"/>
+                <w:szCs w:val="32"/>
+                <w:rtl/>
+                <w:lang w:bidi="ar-SY"/>
+              </w:rPr>
+              <w:t>وان</w:t>
+            </w:r>
+            <w:proofErr w:type="spellEnd"/>
+            <w:r>
+              <w:rPr>
+                <w:rFonts w:cstheme="minorBidi" w:hint="cs"/>
+                <w:sz w:val="32"/>
+                <w:szCs w:val="32"/>
+                <w:rtl/>
+                <w:lang w:bidi="ar-SY"/>
+              </w:rPr>
+              <w:t xml:space="preserve"> يكون الماوس مفعل عن طريق حركة الفم السابقة .</w:t>
+            </w:r>
+          </w:p>
+        </w:tc>
+        <w:tc>
+          <w:tcPr>
+            <w:tcW w:w="4148" w:type="dxa"/>
+          </w:tcPr>
+          <w:p>
+            <w:pPr>
+              <w:tabs>
+                <w:tab w:val="left" w:pos="1230"/>
+              </w:tabs>
+              <w:jc w:val="right"/>
+              <w:rPr>
+                <w:rFonts w:ascii="Arial" w:hAnsi="Arial" w:cs="Arial"/>
+                <w:sz w:val="36"/>
+                <w:szCs w:val="36"/>
+                <w:rtl/>
+                <w:lang w:bidi="ar-SY"/>
+              </w:rPr>
+            </w:pPr>
+            <w:r>
+              <w:rPr>
+                <w:rFonts w:ascii="Arial" w:hAnsi="Arial" w:cs="Arial" w:hint="cs"/>
+                <w:sz w:val="36"/>
+                <w:szCs w:val="36"/>
+                <w:rtl/>
+                <w:lang w:bidi="ar-SY"/>
+              </w:rPr>
+              <w:t xml:space="preserve">الشروط </w:t>
+            </w:r>
+            <w:proofErr w:type="gramStart"/>
+            <w:r>
+              <w:rPr>
+                <w:rFonts w:ascii="Arial" w:hAnsi="Arial" w:cs="Arial" w:hint="cs"/>
+                <w:sz w:val="36"/>
+                <w:szCs w:val="36"/>
+                <w:rtl/>
+                <w:lang w:bidi="ar-SY"/>
+              </w:rPr>
+              <w:t>السابقة :</w:t>
+            </w:r>
+            <w:proofErr w:type="gramEnd"/>
+          </w:p>
+        </w:tc>
+      </w:tr>
+      <w:tr>
+        <w:tc>
+          <w:tcPr>
+            <w:tcW w:w="4148" w:type="dxa"/>
+          </w:tcPr>
+          <w:p>
+            <w:pPr>
+              <w:tabs>
+                <w:tab w:val="left" w:pos="1230"/>
+              </w:tabs>
+              <w:jc w:val="right"/>
+              <w:rPr>
+                <w:rFonts w:ascii="Arial" w:hAnsi="Arial" w:cs="Arial"/>
+                <w:sz w:val="36"/>
+                <w:szCs w:val="36"/>
+                <w:rtl/>
+                <w:lang w:bidi="ar-SY"/>
+              </w:rPr>
+            </w:pPr>
+            <w:r>
+              <w:rPr>
+                <w:rFonts w:cstheme="minorBidi" w:hint="cs"/>
+                <w:sz w:val="36"/>
+                <w:szCs w:val="36"/>
+                <w:rtl/>
+                <w:lang w:bidi="ar-SY"/>
+              </w:rPr>
+              <w:t xml:space="preserve">الاستجابة لحركة </w:t>
+            </w:r>
+            <w:proofErr w:type="gramStart"/>
+            <w:r>
+              <w:rPr>
+                <w:rFonts w:cstheme="minorBidi" w:hint="cs"/>
+                <w:sz w:val="36"/>
+                <w:szCs w:val="36"/>
+                <w:rtl/>
+                <w:lang w:bidi="ar-SY"/>
+              </w:rPr>
+              <w:t>الوجه .</w:t>
+            </w:r>
+            <w:proofErr w:type="gramEnd"/>
+          </w:p>
+        </w:tc>
+        <w:tc>
+          <w:tcPr>
+            <w:tcW w:w="4148" w:type="dxa"/>
+          </w:tcPr>
+          <w:p>
+            <w:pPr>
+              <w:tabs>
+                <w:tab w:val="left" w:pos="1230"/>
+              </w:tabs>
+              <w:jc w:val="right"/>
+              <w:rPr>
+                <w:rFonts w:cstheme="minorBidi"/>
+                <w:sz w:val="36"/>
+                <w:szCs w:val="36"/>
+                <w:rtl/>
+                <w:lang w:bidi="ar-SY"/>
+              </w:rPr>
+            </w:pPr>
+            <w:r>
+              <w:rPr>
+                <w:rFonts w:cstheme="minorBidi" w:hint="cs"/>
+                <w:sz w:val="36"/>
+                <w:szCs w:val="36"/>
+                <w:rtl/>
+                <w:lang w:bidi="ar-SY"/>
+              </w:rPr>
+              <w:t xml:space="preserve">شروط النهاية </w:t>
+            </w:r>
+            <w:proofErr w:type="gramStart"/>
+            <w:r>
+              <w:rPr>
+                <w:rFonts w:cstheme="minorBidi" w:hint="cs"/>
+                <w:sz w:val="36"/>
+                <w:szCs w:val="36"/>
+                <w:rtl/>
+                <w:lang w:bidi="ar-SY"/>
+              </w:rPr>
+              <w:t>الناجحة :</w:t>
+            </w:r>
+            <w:proofErr w:type="gramEnd"/>
+          </w:p>
+        </w:tc>
+      </w:tr>
+      <w:tr>
+        <w:tc>
+          <w:tcPr>
+            <w:tcW w:w="4148" w:type="dxa"/>
+          </w:tcPr>
+          <w:p>
+            <w:pPr>
+              <w:tabs>
+                <w:tab w:val="left" w:pos="1230"/>
+              </w:tabs>
+              <w:jc w:val="right"/>
+              <w:rPr>
+                <w:rFonts w:ascii="Arial" w:hAnsi="Arial" w:cs="Arial"/>
+                <w:sz w:val="36"/>
+                <w:szCs w:val="36"/>
+                <w:rtl/>
+                <w:lang w:bidi="ar-SY"/>
+              </w:rPr>
+            </w:pPr>
+            <w:r>
+              <w:rPr>
+                <w:rFonts w:ascii="Arial" w:hAnsi="Arial" w:cs="Arial" w:hint="cs"/>
+                <w:sz w:val="36"/>
+                <w:szCs w:val="36"/>
+                <w:rtl/>
+                <w:lang w:bidi="ar-SY"/>
+              </w:rPr>
+              <w:t xml:space="preserve">رسالة خطأ عند عدم القدرة على التعرف على </w:t>
+            </w:r>
+            <w:proofErr w:type="gramStart"/>
+            <w:r>
+              <w:rPr>
+                <w:rFonts w:ascii="Arial" w:hAnsi="Arial" w:cs="Arial" w:hint="cs"/>
+                <w:sz w:val="36"/>
+                <w:szCs w:val="36"/>
+                <w:rtl/>
+                <w:lang w:bidi="ar-SY"/>
+              </w:rPr>
+              <w:t>الوجه ,</w:t>
+            </w:r>
+            <w:proofErr w:type="gramEnd"/>
+            <w:r>
+              <w:rPr>
+                <w:rFonts w:ascii="Arial" w:hAnsi="Arial" w:cs="Arial" w:hint="cs"/>
+                <w:sz w:val="36"/>
+                <w:szCs w:val="36"/>
+                <w:rtl/>
+                <w:lang w:bidi="ar-SY"/>
+              </w:rPr>
+              <w:t xml:space="preserve"> وعند عدم تفعيل حركة الماوس.</w:t>
+            </w:r>
+          </w:p>
+        </w:tc>
+        <w:tc>
+          <w:tcPr>
+            <w:tcW w:w="4148" w:type="dxa"/>
+          </w:tcPr>
+          <w:p>
+            <w:pPr>
+              <w:tabs>
+                <w:tab w:val="left" w:pos="1230"/>
+              </w:tabs>
+              <w:jc w:val="right"/>
+              <w:rPr>
+                <w:rFonts w:cstheme="minorBidi"/>
+                <w:sz w:val="36"/>
+                <w:szCs w:val="36"/>
+                <w:rtl/>
+                <w:lang w:bidi="ar-SY"/>
+              </w:rPr>
+            </w:pPr>
+            <w:r>
+              <w:rPr>
+                <w:rFonts w:cstheme="minorBidi" w:hint="cs"/>
+                <w:sz w:val="36"/>
+                <w:szCs w:val="36"/>
+                <w:rtl/>
+                <w:lang w:bidi="ar-SY"/>
+              </w:rPr>
+              <w:t xml:space="preserve">شرط النهاية </w:t>
+            </w:r>
+            <w:proofErr w:type="gramStart"/>
+            <w:r>
+              <w:rPr>
+                <w:rFonts w:cstheme="minorBidi" w:hint="cs"/>
+                <w:sz w:val="36"/>
+                <w:szCs w:val="36"/>
+                <w:rtl/>
+                <w:lang w:bidi="ar-SY"/>
+              </w:rPr>
+              <w:t>الفاشلة :</w:t>
+            </w:r>
+            <w:proofErr w:type="gramEnd"/>
+          </w:p>
+        </w:tc>
+      </w:tr>
+      <w:tr>
+        <w:tc>
+          <w:tcPr>
+            <w:tcW w:w="4148" w:type="dxa"/>
+          </w:tcPr>
+          <w:p>
+            <w:pPr>
+              <w:tabs>
+                <w:tab w:val="left" w:pos="1230"/>
+              </w:tabs>
+              <w:jc w:val="right"/>
+              <w:rPr>
+                <w:rFonts w:cstheme="minorBidi"/>
+                <w:sz w:val="36"/>
+                <w:szCs w:val="36"/>
+                <w:rtl/>
+                <w:lang w:bidi="ar-SY"/>
+              </w:rPr>
+            </w:pPr>
+            <w:r>
+              <w:rPr>
+                <w:rFonts w:cstheme="minorBidi" w:hint="cs"/>
+                <w:sz w:val="36"/>
+                <w:szCs w:val="36"/>
+                <w:rtl/>
+                <w:lang w:bidi="ar-SY"/>
+              </w:rPr>
+              <w:t xml:space="preserve">تحريك </w:t>
+            </w:r>
+            <w:proofErr w:type="gramStart"/>
+            <w:r>
+              <w:rPr>
+                <w:rFonts w:cstheme="minorBidi" w:hint="cs"/>
+                <w:sz w:val="36"/>
+                <w:szCs w:val="36"/>
+                <w:rtl/>
+                <w:lang w:bidi="ar-SY"/>
+              </w:rPr>
+              <w:t>الوجه .</w:t>
+            </w:r>
+            <w:proofErr w:type="gramEnd"/>
+          </w:p>
+        </w:tc>
+        <w:tc>
+          <w:tcPr>
+            <w:tcW w:w="4148" w:type="dxa"/>
+          </w:tcPr>
+          <w:p>
+            <w:pPr>
+              <w:tabs>
+                <w:tab w:val="left" w:pos="1230"/>
+              </w:tabs>
+              <w:jc w:val="right"/>
+              <w:rPr>
+                <w:rFonts w:cstheme="minorBidi"/>
+                <w:sz w:val="36"/>
+                <w:szCs w:val="36"/>
+                <w:rtl/>
+                <w:lang w:bidi="ar-SY"/>
+              </w:rPr>
+            </w:pPr>
+            <w:r>
+              <w:rPr>
+                <w:rFonts w:cstheme="minorBidi" w:hint="cs"/>
+                <w:sz w:val="36"/>
+                <w:szCs w:val="36"/>
+                <w:rtl/>
+                <w:lang w:bidi="ar-SY"/>
+              </w:rPr>
+              <w:t>القادح:</w:t>
+            </w:r>
+          </w:p>
+        </w:tc>
+      </w:tr>
+      <w:tr>
+        <w:tc>
+          <w:tcPr>
+            <w:tcW w:w="4148" w:type="dxa"/>
+          </w:tcPr>
+          <w:p>
+            <w:pPr>
+              <w:tabs>
+                <w:tab w:val="left" w:pos="1230"/>
+              </w:tabs>
+              <w:jc w:val="right"/>
+              <w:rPr>
+                <w:rFonts w:ascii="Arial" w:hAnsi="Arial" w:cs="Arial"/>
+                <w:sz w:val="36"/>
+                <w:szCs w:val="36"/>
+                <w:rtl/>
+                <w:lang w:bidi="ar-SY"/>
+              </w:rPr>
+            </w:pPr>
+            <w:r>
+              <w:rPr>
+                <w:rFonts w:ascii="Arial" w:hAnsi="Arial" w:cs="Arial" w:hint="cs"/>
+                <w:sz w:val="36"/>
+                <w:szCs w:val="36"/>
+                <w:rtl/>
+                <w:lang w:bidi="ar-SY"/>
+              </w:rPr>
+              <w:t xml:space="preserve">تشغيل البرنامج والقيام بالحركات المطلوبة للقيام </w:t>
+            </w:r>
+            <w:proofErr w:type="spellStart"/>
+            <w:r>
+              <w:rPr>
+                <w:rFonts w:ascii="Arial" w:hAnsi="Arial" w:cs="Arial" w:hint="cs"/>
+                <w:sz w:val="36"/>
+                <w:szCs w:val="36"/>
+                <w:rtl/>
+                <w:lang w:bidi="ar-SY"/>
+              </w:rPr>
+              <w:t>بالافعال</w:t>
+            </w:r>
+            <w:proofErr w:type="spellEnd"/>
+            <w:r>
+              <w:rPr>
+                <w:rFonts w:ascii="Arial" w:hAnsi="Arial" w:cs="Arial" w:hint="cs"/>
+                <w:sz w:val="36"/>
+                <w:szCs w:val="36"/>
+                <w:rtl/>
+                <w:lang w:bidi="ar-SY"/>
+              </w:rPr>
+              <w:t xml:space="preserve"> </w:t>
+            </w:r>
+            <w:proofErr w:type="gramStart"/>
+            <w:r>
+              <w:rPr>
+                <w:rFonts w:ascii="Arial" w:hAnsi="Arial" w:cs="Arial" w:hint="cs"/>
+                <w:sz w:val="36"/>
+                <w:szCs w:val="36"/>
+                <w:rtl/>
+                <w:lang w:bidi="ar-SY"/>
+              </w:rPr>
+              <w:t>المطلوبة .</w:t>
+            </w:r>
+            <w:proofErr w:type="gramEnd"/>
+          </w:p>
+        </w:tc>
+        <w:tc>
+          <w:tcPr>
+            <w:tcW w:w="4148" w:type="dxa"/>
+          </w:tcPr>
+          <w:p>
+            <w:pPr>
+              <w:tabs>
+                <w:tab w:val="left" w:pos="1230"/>
+              </w:tabs>
+              <w:jc w:val="right"/>
+              <w:rPr>
+                <w:rFonts w:cstheme="minorBidi"/>
+                <w:sz w:val="36"/>
+                <w:szCs w:val="36"/>
+                <w:lang w:bidi="ar-SY"/>
+              </w:rPr>
+            </w:pPr>
+            <w:r>
+              <w:rPr>
+                <w:rFonts w:cstheme="minorBidi" w:hint="cs"/>
+                <w:sz w:val="36"/>
+                <w:szCs w:val="36"/>
+                <w:rtl/>
+                <w:lang w:bidi="ar-SY"/>
+              </w:rPr>
+              <w:t xml:space="preserve">التدفق </w:t>
+            </w:r>
+            <w:proofErr w:type="gramStart"/>
+            <w:r>
+              <w:rPr>
+                <w:rFonts w:cstheme="minorBidi" w:hint="cs"/>
+                <w:sz w:val="36"/>
+                <w:szCs w:val="36"/>
+                <w:rtl/>
+                <w:lang w:bidi="ar-SY"/>
+              </w:rPr>
+              <w:t>الرئيسي :</w:t>
+            </w:r>
+            <w:proofErr w:type="gramEnd"/>
+          </w:p>
+        </w:tc>
+      </w:tr>
+      <w:tr>
+        <w:tc>
+          <w:tcPr>
+            <w:tcW w:w="4148" w:type="dxa"/>
+          </w:tcPr>
+          <w:p>
+            <w:pPr>
+              <w:tabs>
+                <w:tab w:val="left" w:pos="1230"/>
+              </w:tabs>
+              <w:jc w:val="right"/>
+              <w:rPr>
+                <w:rFonts w:cstheme="minorBidi"/>
+                <w:sz w:val="36"/>
+                <w:szCs w:val="36"/>
+                <w:rtl/>
+                <w:lang w:bidi="ar-SY"/>
+              </w:rPr>
+            </w:pPr>
+            <w:r>
+              <w:rPr>
+                <w:rFonts w:cstheme="minorBidi" w:hint="cs"/>
+                <w:sz w:val="36"/>
+                <w:szCs w:val="36"/>
+                <w:rtl/>
+                <w:lang w:bidi="ar-SY"/>
+              </w:rPr>
+              <w:t xml:space="preserve">اظهار رسالة </w:t>
+            </w:r>
+            <w:proofErr w:type="gramStart"/>
+            <w:r>
+              <w:rPr>
+                <w:rFonts w:cstheme="minorBidi" w:hint="cs"/>
+                <w:sz w:val="36"/>
+                <w:szCs w:val="36"/>
+                <w:rtl/>
+                <w:lang w:bidi="ar-SY"/>
+              </w:rPr>
+              <w:t>خطا .</w:t>
+            </w:r>
+            <w:proofErr w:type="gramEnd"/>
+          </w:p>
+          <w:p>
+            <w:pPr>
+              <w:tabs>
+                <w:tab w:val="left" w:pos="1230"/>
+              </w:tabs>
+              <w:jc w:val="right"/>
+              <w:rPr>
+                <w:rFonts w:cstheme="minorBidi"/>
+                <w:sz w:val="36"/>
+                <w:szCs w:val="36"/>
+                <w:rtl/>
+                <w:lang w:bidi="ar-SY"/>
+              </w:rPr>
+            </w:pPr>
+            <w:r>
+              <w:rPr>
+                <w:rFonts w:cstheme="minorBidi" w:hint="cs"/>
+                <w:sz w:val="36"/>
+                <w:szCs w:val="36"/>
+                <w:rtl/>
+                <w:lang w:bidi="ar-SY"/>
+              </w:rPr>
+              <w:t xml:space="preserve">الاستجابة لحركة </w:t>
+            </w:r>
+            <w:proofErr w:type="gramStart"/>
+            <w:r>
+              <w:rPr>
+                <w:rFonts w:cstheme="minorBidi" w:hint="cs"/>
+                <w:sz w:val="36"/>
+                <w:szCs w:val="36"/>
+                <w:rtl/>
+                <w:lang w:bidi="ar-SY"/>
+              </w:rPr>
+              <w:t>الوجه .</w:t>
+            </w:r>
+            <w:proofErr w:type="gramEnd"/>
+          </w:p>
+        </w:tc>
+        <w:tc>
+          <w:tcPr>
+            <w:tcW w:w="4148" w:type="dxa"/>
+          </w:tcPr>
+          <w:p>
+            <w:pPr>
+              <w:tabs>
+                <w:tab w:val="left" w:pos="1230"/>
+              </w:tabs>
+              <w:jc w:val="right"/>
+              <w:rPr>
+                <w:rFonts w:cstheme="minorBidi"/>
+                <w:sz w:val="36"/>
+                <w:szCs w:val="36"/>
+                <w:rtl/>
+                <w:lang w:bidi="ar-SY"/>
+              </w:rPr>
+            </w:pPr>
+            <w:r>
+              <w:rPr>
+                <w:rFonts w:cstheme="minorBidi" w:hint="cs"/>
+                <w:sz w:val="36"/>
+                <w:szCs w:val="36"/>
+                <w:rtl/>
+                <w:lang w:bidi="ar-SY"/>
+              </w:rPr>
+              <w:t xml:space="preserve">حالات </w:t>
+            </w:r>
+            <w:proofErr w:type="gramStart"/>
+            <w:r>
+              <w:rPr>
+                <w:rFonts w:cstheme="minorBidi" w:hint="cs"/>
+                <w:sz w:val="36"/>
+                <w:szCs w:val="36"/>
+                <w:rtl/>
+                <w:lang w:bidi="ar-SY"/>
+              </w:rPr>
+              <w:t>التوسعة :</w:t>
+            </w:r>
+            <w:proofErr w:type="gramEnd"/>
+          </w:p>
+        </w:tc>
+      </w:tr>
+    </w:tbl>
+    <w:p>
+      <w:pPr>
+        <w:rPr>
+          <w:rtl/>
+          <w:lang w:bidi="ar-SY"/>
+        </w:rPr>
+      </w:pPr>
+    </w:p>
+    <w:p>
+      <w:pPr>
+        <w:rPr>
+          <w:rtl/>
+          <w:lang w:bidi="ar-SY"/>
+        </w:rPr>
+      </w:pPr>
+    </w:p>
+    <w:p>
+      <w:pPr>
+        <w:rPr>
+          <w:rtl/>
+          <w:lang w:bidi="ar-SY"/>
+        </w:rPr>
+      </w:pPr>
+    </w:p>
+    <w:p>
+      <w:pPr>
+        <w:rPr>
+          <w:rtl/>
+          <w:lang w:bidi="ar-SY"/>
+        </w:rPr>
+      </w:pPr>
+    </w:p>
+    <w:p>
+      <w:pPr>
+        <w:rPr>
+          <w:rtl/>
+          <w:lang w:bidi="ar-SY"/>
+        </w:rPr>
+      </w:pPr>
+    </w:p>
+    <w:p>
+      <w:pPr>
+        <w:rPr>
+          <w:rtl/>
+          <w:lang w:bidi="ar-SY"/>
+        </w:rPr>
+      </w:pPr>
+    </w:p>
+    <w:tbl>
+      <w:tblPr>
+        <w:tblStyle w:val="a7"/>
+        <w:tblW w:w="0" w:type="auto"/>
+        <w:tblLook w:val="04A0" w:firstRow="1" w:lastRow="0" w:firstColumn="1" w:lastColumn="0" w:noHBand="0" w:noVBand="1"/>
+      </w:tblPr>
+      <w:tblGrid>
+        <w:gridCol w:w="4148"/>
+        <w:gridCol w:w="4148"/>
+      </w:tblGrid>
+      <w:tr>
+        <w:tc>
+          <w:tcPr>
+            <w:tcW w:w="4148" w:type="dxa"/>
+          </w:tcPr>
+          <w:p>
+            <w:pPr>
+              <w:tabs>
+                <w:tab w:val="left" w:pos="1230"/>
+              </w:tabs>
+              <w:jc w:val="center"/>
+              <w:rPr>
+                <w:rFonts w:ascii="Arial" w:hAnsi="Arial" w:cs="Arial"/>
+                <w:sz w:val="36"/>
+                <w:szCs w:val="36"/>
+                <w:lang w:bidi="ar-SY"/>
+              </w:rPr>
+            </w:pPr>
+            <w:r>
+              <w:rPr>
+                <w:rFonts w:ascii="Arial" w:hAnsi="Arial" w:cs="Arial"/>
+                <w:sz w:val="36"/>
+                <w:szCs w:val="36"/>
+                <w:lang w:bidi="ar-SY"/>
+              </w:rPr>
+              <w:t>Right click</w:t>
+            </w:r>
+          </w:p>
+        </w:tc>
+        <w:tc>
+          <w:tcPr>
+            <w:tcW w:w="4148" w:type="dxa"/>
+          </w:tcPr>
+          <w:p>
+            <w:pPr>
+              <w:tabs>
+                <w:tab w:val="left" w:pos="1230"/>
+              </w:tabs>
+              <w:jc w:val="right"/>
+              <w:rPr>
+                <w:rFonts w:cstheme="minorBidi"/>
+                <w:sz w:val="36"/>
+                <w:szCs w:val="36"/>
+                <w:rtl/>
+                <w:lang w:bidi="ar-SY"/>
+              </w:rPr>
+            </w:pPr>
+            <w:r>
+              <w:rPr>
+                <w:rFonts w:cstheme="minorBidi" w:hint="cs"/>
+                <w:sz w:val="36"/>
+                <w:szCs w:val="36"/>
+                <w:rtl/>
+                <w:lang w:bidi="ar-SY"/>
+              </w:rPr>
+              <w:t xml:space="preserve">اسم حالة </w:t>
+            </w:r>
+            <w:proofErr w:type="gramStart"/>
+            <w:r>
+              <w:rPr>
+                <w:rFonts w:cstheme="minorBidi" w:hint="cs"/>
+                <w:sz w:val="36"/>
+                <w:szCs w:val="36"/>
+                <w:rtl/>
+                <w:lang w:bidi="ar-SY"/>
+              </w:rPr>
+              <w:t>الاستخدام :</w:t>
+            </w:r>
+            <w:proofErr w:type="gramEnd"/>
+          </w:p>
+        </w:tc>
+      </w:tr>
+      <w:tr>
+        <w:tc>
+          <w:tcPr>
+            <w:tcW w:w="4148" w:type="dxa"/>
+          </w:tcPr>
+          <w:p>
+            <w:pPr>
+              <w:tabs>
+                <w:tab w:val="left" w:pos="1230"/>
+              </w:tabs>
+              <w:jc w:val="center"/>
+              <w:rPr>
+                <w:sz w:val="36"/>
+                <w:szCs w:val="36"/>
+              </w:rPr>
+            </w:pPr>
+            <w:r>
+              <w:rPr>
+                <w:sz w:val="36"/>
+                <w:szCs w:val="36"/>
+              </w:rPr>
+              <w:t>US_0</w:t>
+            </w:r>
+            <w:r>
+              <w:rPr>
+                <w:rFonts w:hint="cs"/>
+                <w:sz w:val="36"/>
+                <w:szCs w:val="36"/>
+                <w:rtl/>
+              </w:rPr>
+              <w:t>3</w:t>
+            </w:r>
+          </w:p>
+        </w:tc>
+        <w:tc>
+          <w:tcPr>
+            <w:tcW w:w="4148" w:type="dxa"/>
+          </w:tcPr>
+          <w:p>
+            <w:pPr>
+              <w:tabs>
+                <w:tab w:val="left" w:pos="1230"/>
+              </w:tabs>
+              <w:jc w:val="right"/>
+              <w:rPr>
+                <w:rFonts w:ascii="Arial" w:hAnsi="Arial" w:cs="Arial"/>
+                <w:sz w:val="36"/>
+                <w:szCs w:val="36"/>
+                <w:rtl/>
+                <w:lang w:bidi="ar-SY"/>
+              </w:rPr>
+            </w:pPr>
+            <w:r>
+              <w:rPr>
+                <w:rFonts w:ascii="Arial" w:hAnsi="Arial" w:cs="Arial" w:hint="cs"/>
+                <w:sz w:val="36"/>
+                <w:szCs w:val="36"/>
+                <w:rtl/>
+                <w:lang w:bidi="ar-SY"/>
+              </w:rPr>
+              <w:t xml:space="preserve">معرف حالة </w:t>
+            </w:r>
+            <w:proofErr w:type="gramStart"/>
+            <w:r>
+              <w:rPr>
+                <w:rFonts w:ascii="Arial" w:hAnsi="Arial" w:cs="Arial" w:hint="cs"/>
+                <w:sz w:val="36"/>
+                <w:szCs w:val="36"/>
+                <w:rtl/>
+                <w:lang w:bidi="ar-SY"/>
+              </w:rPr>
+              <w:t>الاستخدام :</w:t>
+            </w:r>
+            <w:proofErr w:type="gramEnd"/>
+          </w:p>
+        </w:tc>
+      </w:tr>
+      <w:tr>
+        <w:tc>
+          <w:tcPr>
+            <w:tcW w:w="4148" w:type="dxa"/>
+          </w:tcPr>
+          <w:p>
+            <w:pPr>
+              <w:tabs>
+                <w:tab w:val="left" w:pos="1230"/>
+              </w:tabs>
+              <w:jc w:val="right"/>
+              <w:rPr>
+                <w:rFonts w:ascii="Arial" w:hAnsi="Arial" w:cs="Arial"/>
+                <w:sz w:val="36"/>
+                <w:szCs w:val="36"/>
+                <w:lang w:bidi="ar-SY"/>
+              </w:rPr>
+            </w:pPr>
+            <w:r>
+              <w:rPr>
+                <w:rFonts w:ascii="Arial" w:hAnsi="Arial" w:cs="Arial" w:hint="cs"/>
+                <w:sz w:val="36"/>
+                <w:szCs w:val="36"/>
+                <w:rtl/>
+                <w:lang w:bidi="ar-SY"/>
+              </w:rPr>
+              <w:t>محاكاة حالة حرك</w:t>
+            </w:r>
+            <w:r>
+              <w:rPr>
+                <w:rFonts w:ascii="Arial" w:hAnsi="Arial" w:cs="Arial" w:hint="cs"/>
+                <w:sz w:val="36"/>
+                <w:szCs w:val="36"/>
+                <w:rtl/>
+                <w:lang w:bidi="ar-SY"/>
+              </w:rPr>
+              <w:t xml:space="preserve">ة </w:t>
+            </w:r>
+            <w:proofErr w:type="gramStart"/>
+            <w:r>
+              <w:rPr>
+                <w:rFonts w:ascii="Arial" w:hAnsi="Arial" w:cs="Arial" w:hint="cs"/>
+                <w:sz w:val="36"/>
+                <w:szCs w:val="36"/>
+                <w:rtl/>
+                <w:lang w:bidi="ar-SY"/>
+              </w:rPr>
+              <w:t>العين .</w:t>
+            </w:r>
+            <w:proofErr w:type="gramEnd"/>
+          </w:p>
+        </w:tc>
+        <w:tc>
+          <w:tcPr>
+            <w:tcW w:w="4148" w:type="dxa"/>
+          </w:tcPr>
+          <w:p>
+            <w:pPr>
+              <w:tabs>
+                <w:tab w:val="left" w:pos="1230"/>
+              </w:tabs>
+              <w:jc w:val="right"/>
+              <w:rPr>
+                <w:rFonts w:ascii="Arial" w:hAnsi="Arial" w:cs="Arial"/>
+                <w:sz w:val="36"/>
+                <w:szCs w:val="36"/>
+                <w:lang w:bidi="ar-SY"/>
+              </w:rPr>
+            </w:pPr>
+            <w:r>
+              <w:rPr>
+                <w:rFonts w:ascii="Arial" w:hAnsi="Arial" w:cs="Arial" w:hint="cs"/>
+                <w:sz w:val="36"/>
+                <w:szCs w:val="36"/>
+                <w:rtl/>
+                <w:lang w:bidi="ar-SY"/>
+              </w:rPr>
+              <w:t xml:space="preserve">المتطلبات التابعة </w:t>
+            </w:r>
+            <w:proofErr w:type="gramStart"/>
+            <w:r>
+              <w:rPr>
+                <w:rFonts w:ascii="Arial" w:hAnsi="Arial" w:cs="Arial" w:hint="cs"/>
+                <w:sz w:val="36"/>
+                <w:szCs w:val="36"/>
+                <w:rtl/>
+                <w:lang w:bidi="ar-SY"/>
+              </w:rPr>
+              <w:t>لها :</w:t>
+            </w:r>
+            <w:proofErr w:type="gramEnd"/>
+            <w:r>
+              <w:rPr>
+                <w:rFonts w:ascii="Arial" w:hAnsi="Arial" w:cs="Arial"/>
+                <w:sz w:val="36"/>
+                <w:szCs w:val="36"/>
+              </w:rPr>
+              <w:t xml:space="preserve"> </w:t>
+            </w:r>
+          </w:p>
+        </w:tc>
+      </w:tr>
+      <w:tr>
+        <w:tc>
+          <w:tcPr>
+            <w:tcW w:w="4148" w:type="dxa"/>
+          </w:tcPr>
+          <w:p>
+            <w:pPr>
+              <w:tabs>
+                <w:tab w:val="left" w:pos="1230"/>
+              </w:tabs>
+              <w:jc w:val="right"/>
+              <w:rPr>
+                <w:rFonts w:cstheme="minorBidi"/>
+                <w:sz w:val="36"/>
+                <w:szCs w:val="36"/>
+                <w:lang w:bidi="ar-SY"/>
+              </w:rPr>
+            </w:pPr>
+            <w:r>
+              <w:rPr>
+                <w:rFonts w:cstheme="minorBidi" w:hint="cs"/>
+                <w:sz w:val="36"/>
+                <w:szCs w:val="36"/>
+                <w:rtl/>
+                <w:lang w:bidi="ar-SY"/>
+              </w:rPr>
+              <w:t xml:space="preserve">نقر الزر اليميني </w:t>
+            </w:r>
+            <w:proofErr w:type="gramStart"/>
+            <w:r>
+              <w:rPr>
+                <w:rFonts w:cstheme="minorBidi" w:hint="cs"/>
+                <w:sz w:val="36"/>
+                <w:szCs w:val="36"/>
+                <w:rtl/>
+                <w:lang w:bidi="ar-SY"/>
+              </w:rPr>
+              <w:t>للماوس .</w:t>
+            </w:r>
+            <w:proofErr w:type="gramEnd"/>
+          </w:p>
+        </w:tc>
+        <w:tc>
+          <w:tcPr>
+            <w:tcW w:w="4148" w:type="dxa"/>
+          </w:tcPr>
+          <w:p>
+            <w:pPr>
+              <w:tabs>
+                <w:tab w:val="left" w:pos="1230"/>
+              </w:tabs>
+              <w:jc w:val="right"/>
+              <w:rPr>
+                <w:rFonts w:cstheme="minorBidi"/>
+                <w:sz w:val="36"/>
+                <w:szCs w:val="36"/>
+                <w:rtl/>
+                <w:lang w:bidi="ar-SY"/>
+              </w:rPr>
+            </w:pPr>
+            <w:r>
+              <w:rPr>
+                <w:rFonts w:cstheme="minorBidi" w:hint="cs"/>
+                <w:sz w:val="36"/>
+                <w:szCs w:val="36"/>
+                <w:rtl/>
+                <w:lang w:bidi="ar-SY"/>
+              </w:rPr>
+              <w:t xml:space="preserve">الهدف من </w:t>
+            </w:r>
+            <w:proofErr w:type="gramStart"/>
+            <w:r>
+              <w:rPr>
+                <w:rFonts w:cstheme="minorBidi" w:hint="cs"/>
+                <w:sz w:val="36"/>
+                <w:szCs w:val="36"/>
+                <w:rtl/>
+                <w:lang w:bidi="ar-SY"/>
+              </w:rPr>
+              <w:t>الحالة :</w:t>
+            </w:r>
+            <w:proofErr w:type="gramEnd"/>
+          </w:p>
+        </w:tc>
+      </w:tr>
+      <w:tr>
+        <w:tc>
+          <w:tcPr>
+            <w:tcW w:w="4148" w:type="dxa"/>
+          </w:tcPr>
+          <w:p>
+            <w:pPr>
+              <w:tabs>
+                <w:tab w:val="left" w:pos="1230"/>
+              </w:tabs>
+              <w:jc w:val="right"/>
+              <w:rPr>
+                <w:rFonts w:ascii="Arial" w:hAnsi="Arial" w:cs="Arial"/>
+                <w:sz w:val="36"/>
+                <w:szCs w:val="36"/>
+                <w:lang w:bidi="ar-SY"/>
+              </w:rPr>
+            </w:pPr>
+            <w:proofErr w:type="gramStart"/>
+            <w:r>
+              <w:rPr>
+                <w:rFonts w:ascii="Arial" w:hAnsi="Arial" w:cs="Arial" w:hint="cs"/>
+                <w:sz w:val="36"/>
+                <w:szCs w:val="36"/>
+                <w:rtl/>
+                <w:lang w:bidi="ar-SY"/>
+              </w:rPr>
+              <w:t>النظام .</w:t>
+            </w:r>
+            <w:proofErr w:type="gramEnd"/>
+          </w:p>
+        </w:tc>
+        <w:tc>
+          <w:tcPr>
+            <w:tcW w:w="4148" w:type="dxa"/>
+          </w:tcPr>
+          <w:p>
+            <w:pPr>
+              <w:tabs>
+                <w:tab w:val="left" w:pos="1230"/>
+              </w:tabs>
+              <w:jc w:val="right"/>
+              <w:rPr>
+                <w:rFonts w:cstheme="minorBidi"/>
+                <w:sz w:val="36"/>
+                <w:szCs w:val="36"/>
+                <w:rtl/>
+                <w:lang w:bidi="ar-SY"/>
+              </w:rPr>
+            </w:pPr>
+            <w:r>
+              <w:rPr>
+                <w:rFonts w:cstheme="minorBidi" w:hint="cs"/>
+                <w:sz w:val="36"/>
+                <w:szCs w:val="36"/>
+                <w:rtl/>
+                <w:lang w:bidi="ar-SY"/>
+              </w:rPr>
+              <w:t xml:space="preserve">الفاعلون </w:t>
+            </w:r>
+            <w:proofErr w:type="gramStart"/>
+            <w:r>
+              <w:rPr>
+                <w:rFonts w:cstheme="minorBidi" w:hint="cs"/>
+                <w:sz w:val="36"/>
+                <w:szCs w:val="36"/>
+                <w:rtl/>
+                <w:lang w:bidi="ar-SY"/>
+              </w:rPr>
+              <w:t>الرئيسيون :</w:t>
+            </w:r>
+            <w:proofErr w:type="gramEnd"/>
+          </w:p>
+        </w:tc>
+      </w:tr>
+      <w:tr>
+        <w:tc>
+          <w:tcPr>
+            <w:tcW w:w="4148" w:type="dxa"/>
+          </w:tcPr>
+          <w:p>
+            <w:pPr>
+              <w:tabs>
+                <w:tab w:val="left" w:pos="1230"/>
+              </w:tabs>
+              <w:jc w:val="right"/>
+              <w:rPr>
+                <w:rFonts w:cstheme="minorBidi"/>
+                <w:sz w:val="36"/>
+                <w:szCs w:val="36"/>
+                <w:rtl/>
+                <w:lang w:bidi="ar-SY"/>
+              </w:rPr>
+            </w:pPr>
+            <w:proofErr w:type="gramStart"/>
+            <w:r>
+              <w:rPr>
+                <w:rFonts w:cstheme="minorBidi" w:hint="cs"/>
+                <w:sz w:val="36"/>
+                <w:szCs w:val="36"/>
+                <w:rtl/>
+                <w:lang w:bidi="ar-SY"/>
+              </w:rPr>
+              <w:t>المستخدم .</w:t>
+            </w:r>
+            <w:proofErr w:type="gramEnd"/>
+          </w:p>
+        </w:tc>
+        <w:tc>
+          <w:tcPr>
+            <w:tcW w:w="4148" w:type="dxa"/>
+          </w:tcPr>
+          <w:p>
+            <w:pPr>
+              <w:tabs>
+                <w:tab w:val="left" w:pos="1230"/>
+              </w:tabs>
+              <w:jc w:val="right"/>
+              <w:rPr>
+                <w:rFonts w:cstheme="minorBidi"/>
+                <w:sz w:val="36"/>
+                <w:szCs w:val="36"/>
+                <w:rtl/>
+                <w:lang w:bidi="ar-SY"/>
+              </w:rPr>
+            </w:pPr>
+            <w:r>
+              <w:rPr>
+                <w:rFonts w:cstheme="minorBidi" w:hint="cs"/>
+                <w:sz w:val="36"/>
+                <w:szCs w:val="36"/>
+                <w:rtl/>
+                <w:lang w:bidi="ar-SY"/>
+              </w:rPr>
+              <w:t xml:space="preserve">الفاعلون </w:t>
+            </w:r>
+            <w:proofErr w:type="gramStart"/>
+            <w:r>
+              <w:rPr>
+                <w:rFonts w:cstheme="minorBidi" w:hint="cs"/>
+                <w:sz w:val="36"/>
+                <w:szCs w:val="36"/>
+                <w:rtl/>
+                <w:lang w:bidi="ar-SY"/>
+              </w:rPr>
+              <w:t>الثانويون :</w:t>
+            </w:r>
+            <w:proofErr w:type="gramEnd"/>
+          </w:p>
+        </w:tc>
+      </w:tr>
+      <w:tr>
+        <w:tc>
+          <w:tcPr>
+            <w:tcW w:w="4148" w:type="dxa"/>
+          </w:tcPr>
+          <w:p>
+            <w:pPr>
+              <w:tabs>
+                <w:tab w:val="left" w:pos="1230"/>
+              </w:tabs>
+              <w:jc w:val="right"/>
+              <w:rPr>
+                <w:rFonts w:cstheme="minorBidi"/>
+                <w:sz w:val="32"/>
+                <w:szCs w:val="32"/>
+                <w:rtl/>
+                <w:lang w:bidi="ar-SY"/>
+              </w:rPr>
+            </w:pPr>
+            <w:r>
+              <w:rPr>
+                <w:rFonts w:cstheme="minorBidi" w:hint="cs"/>
+                <w:sz w:val="32"/>
+                <w:szCs w:val="32"/>
+                <w:rtl/>
+                <w:lang w:bidi="ar-SY"/>
+              </w:rPr>
+              <w:t xml:space="preserve">ان يكون البرنامج قد تعرف على </w:t>
+            </w:r>
+            <w:proofErr w:type="spellStart"/>
+            <w:r>
+              <w:rPr>
+                <w:rFonts w:cstheme="minorBidi" w:hint="cs"/>
+                <w:sz w:val="32"/>
+                <w:szCs w:val="32"/>
+                <w:rtl/>
+                <w:lang w:bidi="ar-SY"/>
+              </w:rPr>
+              <w:t>اححداثيا</w:t>
+            </w:r>
+            <w:r>
+              <w:rPr>
+                <w:rFonts w:cstheme="minorBidi" w:hint="cs"/>
+                <w:sz w:val="32"/>
+                <w:szCs w:val="32"/>
+                <w:rtl/>
+                <w:lang w:bidi="ar-SY"/>
+              </w:rPr>
+              <w:t>ت</w:t>
+            </w:r>
+            <w:proofErr w:type="spellEnd"/>
+            <w:r>
+              <w:rPr>
+                <w:rFonts w:cstheme="minorBidi" w:hint="cs"/>
+                <w:sz w:val="32"/>
+                <w:szCs w:val="32"/>
+                <w:rtl/>
+                <w:lang w:bidi="ar-SY"/>
+              </w:rPr>
+              <w:t xml:space="preserve"> </w:t>
+            </w:r>
+            <w:proofErr w:type="gramStart"/>
+            <w:r>
+              <w:rPr>
+                <w:rFonts w:cstheme="minorBidi" w:hint="cs"/>
+                <w:sz w:val="32"/>
+                <w:szCs w:val="32"/>
+                <w:rtl/>
+                <w:lang w:bidi="ar-SY"/>
+              </w:rPr>
+              <w:t>العينين .</w:t>
+            </w:r>
+            <w:proofErr w:type="gramEnd"/>
+          </w:p>
+        </w:tc>
+        <w:tc>
+          <w:tcPr>
+            <w:tcW w:w="4148" w:type="dxa"/>
+          </w:tcPr>
+          <w:p>
+            <w:pPr>
+              <w:tabs>
+                <w:tab w:val="left" w:pos="1230"/>
+              </w:tabs>
+              <w:jc w:val="right"/>
+              <w:rPr>
+                <w:rFonts w:ascii="Arial" w:hAnsi="Arial" w:cs="Arial"/>
+                <w:sz w:val="36"/>
+                <w:szCs w:val="36"/>
+                <w:rtl/>
+                <w:lang w:bidi="ar-SY"/>
+              </w:rPr>
+            </w:pPr>
+            <w:r>
+              <w:rPr>
+                <w:rFonts w:ascii="Arial" w:hAnsi="Arial" w:cs="Arial" w:hint="cs"/>
+                <w:sz w:val="36"/>
+                <w:szCs w:val="36"/>
+                <w:rtl/>
+                <w:lang w:bidi="ar-SY"/>
+              </w:rPr>
+              <w:t xml:space="preserve">الشروط </w:t>
+            </w:r>
+            <w:proofErr w:type="gramStart"/>
+            <w:r>
+              <w:rPr>
+                <w:rFonts w:ascii="Arial" w:hAnsi="Arial" w:cs="Arial" w:hint="cs"/>
+                <w:sz w:val="36"/>
+                <w:szCs w:val="36"/>
+                <w:rtl/>
+                <w:lang w:bidi="ar-SY"/>
+              </w:rPr>
+              <w:t>السابقة :</w:t>
+            </w:r>
+            <w:proofErr w:type="gramEnd"/>
+          </w:p>
+        </w:tc>
+      </w:tr>
+      <w:tr>
+        <w:tc>
+          <w:tcPr>
+            <w:tcW w:w="4148" w:type="dxa"/>
+          </w:tcPr>
+          <w:p>
+            <w:pPr>
+              <w:tabs>
+                <w:tab w:val="left" w:pos="1230"/>
+              </w:tabs>
+              <w:jc w:val="right"/>
+              <w:rPr>
+                <w:rFonts w:ascii="Arial" w:hAnsi="Arial" w:cs="Arial"/>
+                <w:sz w:val="36"/>
+                <w:szCs w:val="36"/>
+                <w:rtl/>
+                <w:lang w:bidi="ar-SY"/>
+              </w:rPr>
+            </w:pPr>
+            <w:r>
+              <w:rPr>
+                <w:rFonts w:cstheme="minorBidi" w:hint="cs"/>
+                <w:sz w:val="36"/>
+                <w:szCs w:val="36"/>
+                <w:rtl/>
+                <w:lang w:bidi="ar-SY"/>
+              </w:rPr>
+              <w:t xml:space="preserve">الاستجابة لحركة العينً اي </w:t>
+            </w:r>
+            <w:proofErr w:type="gramStart"/>
+            <w:r>
+              <w:rPr>
+                <w:rFonts w:cstheme="minorBidi" w:hint="cs"/>
+                <w:sz w:val="36"/>
+                <w:szCs w:val="36"/>
+                <w:rtl/>
+                <w:lang w:bidi="ar-SY"/>
+              </w:rPr>
+              <w:t>الرمش .</w:t>
+            </w:r>
+            <w:proofErr w:type="gramEnd"/>
+          </w:p>
+        </w:tc>
+        <w:tc>
+          <w:tcPr>
+            <w:tcW w:w="4148" w:type="dxa"/>
+          </w:tcPr>
+          <w:p>
+            <w:pPr>
+              <w:tabs>
+                <w:tab w:val="left" w:pos="1230"/>
+              </w:tabs>
+              <w:jc w:val="right"/>
+              <w:rPr>
+                <w:rFonts w:cstheme="minorBidi"/>
+                <w:sz w:val="36"/>
+                <w:szCs w:val="36"/>
+                <w:rtl/>
+                <w:lang w:bidi="ar-SY"/>
+              </w:rPr>
+            </w:pPr>
+            <w:r>
+              <w:rPr>
+                <w:rFonts w:cstheme="minorBidi" w:hint="cs"/>
+                <w:sz w:val="36"/>
+                <w:szCs w:val="36"/>
+                <w:rtl/>
+                <w:lang w:bidi="ar-SY"/>
+              </w:rPr>
+              <w:t xml:space="preserve">شروط النهاية </w:t>
+            </w:r>
+            <w:proofErr w:type="gramStart"/>
+            <w:r>
+              <w:rPr>
+                <w:rFonts w:cstheme="minorBidi" w:hint="cs"/>
+                <w:sz w:val="36"/>
+                <w:szCs w:val="36"/>
+                <w:rtl/>
+                <w:lang w:bidi="ar-SY"/>
+              </w:rPr>
+              <w:t>الناجحة :</w:t>
+            </w:r>
+            <w:proofErr w:type="gramEnd"/>
+          </w:p>
+        </w:tc>
+      </w:tr>
+      <w:tr>
+        <w:tc>
+          <w:tcPr>
+            <w:tcW w:w="4148" w:type="dxa"/>
+          </w:tcPr>
+          <w:p>
+            <w:pPr>
+              <w:tabs>
+                <w:tab w:val="left" w:pos="1230"/>
+              </w:tabs>
+              <w:jc w:val="right"/>
+              <w:rPr>
+                <w:rFonts w:ascii="Arial" w:hAnsi="Arial" w:cs="Arial"/>
+                <w:sz w:val="36"/>
+                <w:szCs w:val="36"/>
+                <w:rtl/>
+                <w:lang w:bidi="ar-SY"/>
+              </w:rPr>
+            </w:pPr>
+            <w:r>
+              <w:rPr>
+                <w:rFonts w:ascii="Arial" w:hAnsi="Arial" w:cs="Arial" w:hint="cs"/>
+                <w:sz w:val="36"/>
+                <w:szCs w:val="36"/>
+                <w:rtl/>
+                <w:lang w:bidi="ar-SY"/>
+              </w:rPr>
+              <w:t xml:space="preserve">رسالة خطأ عند عدم القدرة على التعرف على </w:t>
+            </w:r>
+            <w:proofErr w:type="gramStart"/>
+            <w:r>
+              <w:rPr>
+                <w:rFonts w:ascii="Arial" w:hAnsi="Arial" w:cs="Arial" w:hint="cs"/>
+                <w:sz w:val="36"/>
+                <w:szCs w:val="36"/>
+                <w:rtl/>
+                <w:lang w:bidi="ar-SY"/>
+              </w:rPr>
+              <w:t>العين ,</w:t>
+            </w:r>
+            <w:proofErr w:type="gramEnd"/>
+            <w:r>
+              <w:rPr>
+                <w:rFonts w:ascii="Arial" w:hAnsi="Arial" w:cs="Arial" w:hint="cs"/>
+                <w:sz w:val="36"/>
+                <w:szCs w:val="36"/>
+                <w:rtl/>
+                <w:lang w:bidi="ar-SY"/>
+              </w:rPr>
+              <w:t xml:space="preserve"> وعند عدم تفعيل حركة الماوس.</w:t>
+            </w:r>
+          </w:p>
+        </w:tc>
+        <w:tc>
+          <w:tcPr>
+            <w:tcW w:w="4148" w:type="dxa"/>
+          </w:tcPr>
+          <w:p>
+            <w:pPr>
+              <w:tabs>
+                <w:tab w:val="left" w:pos="1230"/>
+              </w:tabs>
+              <w:jc w:val="right"/>
+              <w:rPr>
+                <w:rFonts w:cstheme="minorBidi"/>
+                <w:sz w:val="36"/>
+                <w:szCs w:val="36"/>
+                <w:rtl/>
+                <w:lang w:bidi="ar-SY"/>
+              </w:rPr>
+            </w:pPr>
+            <w:r>
+              <w:rPr>
+                <w:rFonts w:cstheme="minorBidi" w:hint="cs"/>
+                <w:sz w:val="36"/>
+                <w:szCs w:val="36"/>
+                <w:rtl/>
+                <w:lang w:bidi="ar-SY"/>
+              </w:rPr>
+              <w:t xml:space="preserve">شرط النهاية </w:t>
+            </w:r>
+            <w:proofErr w:type="gramStart"/>
+            <w:r>
+              <w:rPr>
+                <w:rFonts w:cstheme="minorBidi" w:hint="cs"/>
+                <w:sz w:val="36"/>
+                <w:szCs w:val="36"/>
+                <w:rtl/>
+                <w:lang w:bidi="ar-SY"/>
+              </w:rPr>
+              <w:t>الفاشلة :</w:t>
+            </w:r>
+            <w:proofErr w:type="gramEnd"/>
+          </w:p>
+        </w:tc>
+      </w:tr>
+      <w:tr>
+        <w:tc>
+          <w:tcPr>
+            <w:tcW w:w="4148" w:type="dxa"/>
+          </w:tcPr>
+          <w:p>
+            <w:pPr>
+              <w:tabs>
+                <w:tab w:val="left" w:pos="1230"/>
+              </w:tabs>
+              <w:jc w:val="right"/>
+              <w:rPr>
+                <w:rFonts w:ascii="Arial" w:hAnsi="Arial" w:cs="Arial"/>
+                <w:sz w:val="36"/>
+                <w:szCs w:val="36"/>
+                <w:rtl/>
+                <w:lang w:bidi="ar-SY"/>
+              </w:rPr>
+            </w:pPr>
+            <w:proofErr w:type="gramStart"/>
+            <w:r>
+              <w:rPr>
+                <w:rFonts w:ascii="Arial" w:hAnsi="Arial" w:cs="Arial"/>
+                <w:sz w:val="36"/>
+                <w:szCs w:val="36"/>
+                <w:lang w:bidi="ar-SY"/>
+              </w:rPr>
+              <w:t>.</w:t>
+            </w:r>
+            <w:r>
+              <w:rPr>
+                <w:rFonts w:ascii="Arial" w:hAnsi="Arial" w:cs="Arial"/>
+                <w:sz w:val="36"/>
+                <w:szCs w:val="36"/>
+                <w:lang w:bidi="ar-SY"/>
+              </w:rPr>
+              <w:t>Blinking</w:t>
+            </w:r>
+            <w:proofErr w:type="gramEnd"/>
+            <w:r>
+              <w:rPr>
+                <w:rFonts w:ascii="Arial" w:hAnsi="Arial" w:cs="Arial"/>
+                <w:sz w:val="36"/>
+                <w:szCs w:val="36"/>
+                <w:lang w:bidi="ar-SY"/>
+              </w:rPr>
+              <w:t xml:space="preserve"> </w:t>
+            </w:r>
+            <w:proofErr w:type="spellStart"/>
+            <w:r>
+              <w:rPr>
+                <w:rFonts w:ascii="Arial" w:hAnsi="Arial" w:cs="Arial"/>
+                <w:sz w:val="36"/>
+                <w:szCs w:val="36"/>
+                <w:lang w:bidi="ar-SY"/>
+              </w:rPr>
+              <w:t>بالعين</w:t>
+            </w:r>
+            <w:proofErr w:type="spellEnd"/>
+            <w:r>
+              <w:rPr>
+                <w:rFonts w:ascii="Arial" w:hAnsi="Arial" w:cs="Arial"/>
+                <w:sz w:val="36"/>
+                <w:szCs w:val="36"/>
+                <w:lang w:bidi="ar-SY"/>
+              </w:rPr>
+              <w:t xml:space="preserve"> </w:t>
+            </w:r>
+            <w:proofErr w:type="spellStart"/>
+            <w:r>
+              <w:rPr>
+                <w:rFonts w:ascii="Arial" w:hAnsi="Arial" w:cs="Arial"/>
+                <w:sz w:val="36"/>
+                <w:szCs w:val="36"/>
+                <w:lang w:bidi="ar-SY"/>
+              </w:rPr>
+              <w:t>اليمين</w:t>
+            </w:r>
+            <w:proofErr w:type="spellEnd"/>
+            <w:r>
+              <w:rPr>
+                <w:rFonts w:ascii="Arial" w:hAnsi="Arial" w:cs="Arial"/>
+                <w:sz w:val="36"/>
+                <w:szCs w:val="36"/>
+                <w:lang w:bidi="ar-SY"/>
+              </w:rPr>
+              <w:t xml:space="preserve"> </w:t>
+            </w:r>
+          </w:p>
+        </w:tc>
+        <w:tc>
+          <w:tcPr>
+            <w:tcW w:w="4148" w:type="dxa"/>
+          </w:tcPr>
+          <w:p>
+            <w:pPr>
+              <w:tabs>
+                <w:tab w:val="left" w:pos="1230"/>
+              </w:tabs>
+              <w:jc w:val="right"/>
+              <w:rPr>
+                <w:rFonts w:cstheme="minorBidi"/>
+                <w:sz w:val="36"/>
+                <w:szCs w:val="36"/>
+                <w:rtl/>
+                <w:lang w:bidi="ar-SY"/>
+              </w:rPr>
+            </w:pPr>
+            <w:r>
+              <w:rPr>
+                <w:rFonts w:cstheme="minorBidi" w:hint="cs"/>
+                <w:sz w:val="36"/>
+                <w:szCs w:val="36"/>
+                <w:rtl/>
+                <w:lang w:bidi="ar-SY"/>
+              </w:rPr>
+              <w:t>القادح:</w:t>
+            </w:r>
+          </w:p>
+        </w:tc>
+      </w:tr>
+      <w:tr>
+        <w:tc>
+          <w:tcPr>
+            <w:tcW w:w="4148" w:type="dxa"/>
+          </w:tcPr>
+          <w:p>
+            <w:pPr>
+              <w:tabs>
+                <w:tab w:val="left" w:pos="1230"/>
+              </w:tabs>
+              <w:jc w:val="right"/>
+              <w:rPr>
+                <w:rFonts w:ascii="Arial" w:hAnsi="Arial" w:cs="Arial"/>
+                <w:sz w:val="36"/>
+                <w:szCs w:val="36"/>
+                <w:rtl/>
+                <w:lang w:bidi="ar-SY"/>
+              </w:rPr>
+            </w:pPr>
+            <w:r>
+              <w:rPr>
+                <w:rFonts w:ascii="Arial" w:hAnsi="Arial" w:cs="Arial" w:hint="cs"/>
+                <w:sz w:val="36"/>
+                <w:szCs w:val="36"/>
+                <w:rtl/>
+                <w:lang w:bidi="ar-SY"/>
+              </w:rPr>
+              <w:t xml:space="preserve">تشغيل البرنامج والقيام بالحركات المطلوبة للقيام </w:t>
+            </w:r>
+            <w:proofErr w:type="spellStart"/>
+            <w:r>
+              <w:rPr>
+                <w:rFonts w:ascii="Arial" w:hAnsi="Arial" w:cs="Arial" w:hint="cs"/>
+                <w:sz w:val="36"/>
+                <w:szCs w:val="36"/>
+                <w:rtl/>
+                <w:lang w:bidi="ar-SY"/>
+              </w:rPr>
+              <w:t>بالافعال</w:t>
+            </w:r>
+            <w:proofErr w:type="spellEnd"/>
+            <w:r>
+              <w:rPr>
+                <w:rFonts w:ascii="Arial" w:hAnsi="Arial" w:cs="Arial" w:hint="cs"/>
+                <w:sz w:val="36"/>
+                <w:szCs w:val="36"/>
+                <w:rtl/>
+                <w:lang w:bidi="ar-SY"/>
+              </w:rPr>
+              <w:t xml:space="preserve"> </w:t>
+            </w:r>
+            <w:proofErr w:type="gramStart"/>
+            <w:r>
+              <w:rPr>
+                <w:rFonts w:ascii="Arial" w:hAnsi="Arial" w:cs="Arial" w:hint="cs"/>
+                <w:sz w:val="36"/>
+                <w:szCs w:val="36"/>
+                <w:rtl/>
+                <w:lang w:bidi="ar-SY"/>
+              </w:rPr>
+              <w:t>المطلوبة .</w:t>
+            </w:r>
+            <w:proofErr w:type="gramEnd"/>
+          </w:p>
+        </w:tc>
+        <w:tc>
+          <w:tcPr>
+            <w:tcW w:w="4148" w:type="dxa"/>
+          </w:tcPr>
+          <w:p>
+            <w:pPr>
+              <w:tabs>
+                <w:tab w:val="left" w:pos="1230"/>
+              </w:tabs>
+              <w:jc w:val="right"/>
+              <w:rPr>
+                <w:rFonts w:cstheme="minorBidi"/>
+                <w:sz w:val="36"/>
+                <w:szCs w:val="36"/>
+                <w:lang w:bidi="ar-SY"/>
+              </w:rPr>
+            </w:pPr>
+            <w:r>
+              <w:rPr>
+                <w:rFonts w:cstheme="minorBidi" w:hint="cs"/>
+                <w:sz w:val="36"/>
+                <w:szCs w:val="36"/>
+                <w:rtl/>
+                <w:lang w:bidi="ar-SY"/>
+              </w:rPr>
+              <w:t xml:space="preserve">التدفق </w:t>
+            </w:r>
+            <w:proofErr w:type="gramStart"/>
+            <w:r>
+              <w:rPr>
+                <w:rFonts w:cstheme="minorBidi" w:hint="cs"/>
+                <w:sz w:val="36"/>
+                <w:szCs w:val="36"/>
+                <w:rtl/>
+                <w:lang w:bidi="ar-SY"/>
+              </w:rPr>
+              <w:t>الرئيسي :</w:t>
+            </w:r>
+            <w:proofErr w:type="gramEnd"/>
+          </w:p>
+        </w:tc>
+      </w:tr>
+      <w:tr>
+        <w:tc>
+          <w:tcPr>
+            <w:tcW w:w="4148" w:type="dxa"/>
+          </w:tcPr>
+          <w:p>
+            <w:pPr>
+              <w:tabs>
+                <w:tab w:val="left" w:pos="1230"/>
+              </w:tabs>
+              <w:jc w:val="right"/>
+              <w:rPr>
+                <w:rFonts w:cstheme="minorBidi"/>
+                <w:sz w:val="36"/>
+                <w:szCs w:val="36"/>
+                <w:rtl/>
+                <w:lang w:bidi="ar-SY"/>
+              </w:rPr>
+            </w:pPr>
+            <w:r>
+              <w:rPr>
+                <w:rFonts w:cstheme="minorBidi" w:hint="cs"/>
+                <w:sz w:val="36"/>
+                <w:szCs w:val="36"/>
+                <w:rtl/>
+                <w:lang w:bidi="ar-SY"/>
+              </w:rPr>
+              <w:t xml:space="preserve">اظهار رسالة </w:t>
+            </w:r>
+            <w:proofErr w:type="gramStart"/>
+            <w:r>
+              <w:rPr>
+                <w:rFonts w:cstheme="minorBidi" w:hint="cs"/>
+                <w:sz w:val="36"/>
+                <w:szCs w:val="36"/>
+                <w:rtl/>
+                <w:lang w:bidi="ar-SY"/>
+              </w:rPr>
+              <w:t>خطا .</w:t>
+            </w:r>
+            <w:proofErr w:type="gramEnd"/>
+          </w:p>
+          <w:p>
+            <w:pPr>
+              <w:tabs>
+                <w:tab w:val="left" w:pos="1230"/>
+              </w:tabs>
+              <w:jc w:val="right"/>
+              <w:rPr>
+                <w:rFonts w:cstheme="minorBidi"/>
+                <w:sz w:val="36"/>
+                <w:szCs w:val="36"/>
+                <w:rtl/>
+                <w:lang w:bidi="ar-SY"/>
+              </w:rPr>
+            </w:pPr>
+            <w:r>
+              <w:rPr>
+                <w:rFonts w:cstheme="minorBidi" w:hint="cs"/>
+                <w:sz w:val="36"/>
+                <w:szCs w:val="36"/>
+                <w:rtl/>
+                <w:lang w:bidi="ar-SY"/>
+              </w:rPr>
+              <w:t xml:space="preserve">الاستجابة </w:t>
+            </w:r>
+            <w:r>
+              <w:rPr>
+                <w:rFonts w:cstheme="minorBidi"/>
+                <w:sz w:val="36"/>
+                <w:szCs w:val="36"/>
+                <w:lang w:bidi="ar-SY"/>
+              </w:rPr>
+              <w:t>Blinking</w:t>
+            </w:r>
+            <w:r>
+              <w:rPr>
+                <w:rFonts w:cstheme="minorBidi" w:hint="cs"/>
+                <w:sz w:val="36"/>
+                <w:szCs w:val="36"/>
+                <w:rtl/>
+                <w:lang w:bidi="ar-SY"/>
+              </w:rPr>
+              <w:t>.</w:t>
+            </w:r>
+          </w:p>
+        </w:tc>
+        <w:tc>
+          <w:tcPr>
+            <w:tcW w:w="4148" w:type="dxa"/>
+          </w:tcPr>
+          <w:p>
+            <w:pPr>
+              <w:tabs>
+                <w:tab w:val="left" w:pos="1230"/>
+              </w:tabs>
+              <w:jc w:val="right"/>
+              <w:rPr>
+                <w:rFonts w:cstheme="minorBidi"/>
+                <w:sz w:val="36"/>
+                <w:szCs w:val="36"/>
+                <w:rtl/>
+                <w:lang w:bidi="ar-SY"/>
+              </w:rPr>
+            </w:pPr>
+            <w:r>
+              <w:rPr>
+                <w:rFonts w:cstheme="minorBidi" w:hint="cs"/>
+                <w:sz w:val="36"/>
+                <w:szCs w:val="36"/>
+                <w:rtl/>
+                <w:lang w:bidi="ar-SY"/>
+              </w:rPr>
+              <w:t xml:space="preserve">حالات </w:t>
+            </w:r>
+            <w:proofErr w:type="gramStart"/>
+            <w:r>
+              <w:rPr>
+                <w:rFonts w:cstheme="minorBidi" w:hint="cs"/>
+                <w:sz w:val="36"/>
+                <w:szCs w:val="36"/>
+                <w:rtl/>
+                <w:lang w:bidi="ar-SY"/>
+              </w:rPr>
+              <w:t>التوسعة :</w:t>
+            </w:r>
+            <w:proofErr w:type="gramEnd"/>
+          </w:p>
+        </w:tc>
+      </w:tr>
+    </w:tbl>
+    <w:p>
+      <w:pPr>
+        <w:rPr>
+          <w:rtl/>
+          <w:lang w:bidi="ar-SY"/>
+        </w:rPr>
+      </w:pPr>
+    </w:p>
+    <w:p>
+      <w:pPr>
+        <w:rPr>
+          <w:rtl/>
+          <w:lang w:bidi="ar-SY"/>
+        </w:rPr>
+      </w:pPr>
+    </w:p>
+    <w:p>
+      <w:pPr>
+        <w:rPr>
+          <w:rtl/>
+          <w:lang w:bidi="ar-SY"/>
+        </w:rPr>
+      </w:pPr>
+    </w:p>
+    <w:p>
+      <w:pPr>
+        <w:rPr>
+          <w:rtl/>
+          <w:lang w:bidi="ar-SY"/>
+        </w:rPr>
+      </w:pPr>
+    </w:p>
+    <w:p>
+      <w:pPr>
+        <w:rPr>
+          <w:rtl/>
+          <w:lang w:bidi="ar-SY"/>
+        </w:rPr>
+      </w:pPr>
+    </w:p>
+    <w:p>
+      <w:pPr>
+        <w:rPr>
+          <w:rtl/>
+          <w:lang w:bidi="ar-SY"/>
+        </w:rPr>
+      </w:pPr>
+    </w:p>
+    <w:p>
+      <w:pPr>
+        <w:rPr>
+          <w:rtl/>
+          <w:lang w:bidi="ar-SY"/>
+        </w:rPr>
+      </w:pPr>
+    </w:p>
+    <w:p>
+      <w:pPr>
+        <w:rPr>
+          <w:rtl/>
+          <w:lang w:bidi="ar-SY"/>
+        </w:rPr>
+      </w:pPr>
+    </w:p>
+    <w:p>
+      <w:pPr>
+        <w:tabs>
+          <w:tab w:val="left" w:pos="9422"/>
+        </w:tabs>
+        <w:rPr>
+          <w:color w:val="4472C4" w:themeColor="accent1"/>
+          <w:sz w:val="96"/>
+          <w:szCs w:val="96"/>
+          <w:lang w:bidi="ar-SY"/>
+          <w14:reflection w14:blurRad="6350" w14:stA="53000" w14:stPos="0" w14:endA="300" w14:endPos="35500" w14:dist="0" w14:dir="5400000" w14:fadeDir="5400000" w14:sx="100000" w14:sy="-90000" w14:kx="0" w14:ky="0" w14:algn="bl"/>
+          <w14:textOutline w14:w="0" w14:cap="flat" w14:cmpd="sng" w14:algn="ctr">
+            <w14:noFill/>
+            <w14:prstDash w14:val="solid"/>
+            <w14:round/>
+          </w14:textOutline>
+          <w14:textFill>
+            <w14:gradFill>
+              <w14:gsLst>
+                <w14:gs w14:pos="0">
+                  <w14:schemeClr w14:val="accent5">
+                    <w14:lumMod w14:val="50000"/>
+                  </w14:schemeClr>
+                </w14:gs>
+                <w14:gs w14:pos="50000">
+                  <w14:schemeClr w14:val="accent5"/>
+                </w14:gs>
+                <w14:gs w14:pos="100000">
+                  <w14:schemeClr w14:val="accent5">
+                    <w14:lumMod w14:val="60000"/>
+                    <w14:lumOff w14:val="40000"/>
+                  </w14:schemeClr>
+                </w14:gs>
+              </w14:gsLst>
+              <w14:lin w14:ang="5400000" w14:scaled="0"/>
+            </w14:gradFill>
+          </w14:textFill>
+        </w:rPr>
+      </w:pPr>
     </w:p>
     <w:sectPr>
       <w:pgSz w:w="12240" w:h="15840"/>
@@ -5227,7 +9341,7 @@
     <w:lvl w:ilvl="0">
       <w:start w:val="1"/>
       <w:numFmt w:val="upperRoman"/>
-      <w:pStyle w:val="Heading1"/>
+      <w:pStyle w:val="1"/>
       <w:lvlText w:val="%1."/>
       <w:lvlJc w:val="left"/>
       <w:pPr>
@@ -5237,7 +9351,7 @@
     <w:lvl w:ilvl="1">
       <w:start w:val="1"/>
       <w:numFmt w:val="upperLetter"/>
-      <w:pStyle w:val="Heading2"/>
+      <w:pStyle w:val="2"/>
       <w:lvlText w:val="%2."/>
       <w:lvlJc w:val="left"/>
       <w:pPr>
@@ -5247,7 +9361,7 @@
     <w:lvl w:ilvl="2">
       <w:start w:val="1"/>
       <w:numFmt w:val="decimal"/>
-      <w:pStyle w:val="Heading3"/>
+      <w:pStyle w:val="3"/>
       <w:lvlText w:val="%3."/>
       <w:lvlJc w:val="left"/>
       <w:pPr>
@@ -5257,7 +9371,7 @@
     <w:lvl w:ilvl="3">
       <w:start w:val="1"/>
       <w:numFmt w:val="lowerLetter"/>
-      <w:pStyle w:val="Heading4"/>
+      <w:pStyle w:val="4"/>
       <w:lvlText w:val="%4)"/>
       <w:lvlJc w:val="left"/>
       <w:pPr>
@@ -5267,7 +9381,7 @@
     <w:lvl w:ilvl="4">
       <w:start w:val="1"/>
       <w:numFmt w:val="decimal"/>
-      <w:pStyle w:val="Heading5"/>
+      <w:pStyle w:val="5"/>
       <w:lvlText w:val="(%5)"/>
       <w:lvlJc w:val="left"/>
       <w:pPr>
@@ -5277,7 +9391,7 @@
     <w:lvl w:ilvl="5">
       <w:start w:val="1"/>
       <w:numFmt w:val="lowerLetter"/>
-      <w:pStyle w:val="Heading6"/>
+      <w:pStyle w:val="6"/>
       <w:lvlText w:val="(%6)"/>
       <w:lvlJc w:val="left"/>
       <w:pPr>
@@ -5287,7 +9401,7 @@
     <w:lvl w:ilvl="6">
       <w:start w:val="1"/>
       <w:numFmt w:val="lowerRoman"/>
-      <w:pStyle w:val="Heading7"/>
+      <w:pStyle w:val="7"/>
       <w:lvlText w:val="(%7)"/>
       <w:lvlJc w:val="left"/>
       <w:pPr>
@@ -5297,7 +9411,7 @@
     <w:lvl w:ilvl="7">
       <w:start w:val="1"/>
       <w:numFmt w:val="lowerLetter"/>
-      <w:pStyle w:val="Heading8"/>
+      <w:pStyle w:val="8"/>
       <w:lvlText w:val="(%8)"/>
       <w:lvlJc w:val="left"/>
       <w:pPr>
@@ -5307,7 +9421,7 @@
     <w:lvl w:ilvl="8">
       <w:start w:val="1"/>
       <w:numFmt w:val="lowerRoman"/>
-      <w:pStyle w:val="Heading9"/>
+      <w:pStyle w:val="9"/>
       <w:lvlText w:val="(%9)"/>
       <w:lvlJc w:val="left"/>
       <w:pPr>
@@ -5716,15 +9830,15 @@
     <w:lsdException w:name="Unresolved Mention" w:semiHidden="1" w:unhideWhenUsed="1"/>
     <w:lsdException w:name="Smart Link" w:semiHidden="1" w:unhideWhenUsed="1"/>
   </w:latentStyles>
-  <w:style w:type="paragraph" w:default="1" w:styleId="Normal">
+  <w:style w:type="paragraph" w:default="1" w:styleId="a">
     <w:name w:val="Normal"/>
     <w:qFormat/>
   </w:style>
-  <w:style w:type="paragraph" w:styleId="Heading1">
+  <w:style w:type="paragraph" w:styleId="1">
     <w:name w:val="heading 1"/>
-    <w:basedOn w:val="Normal"/>
-    <w:next w:val="Normal"/>
-    <w:link w:val="Heading1Char"/>
+    <w:basedOn w:val="a"/>
+    <w:next w:val="a"/>
+    <w:link w:val="1Char"/>
     <w:uiPriority w:val="9"/>
     <w:qFormat/>
     <w:rsid w:val="00FF5B70"/>
@@ -5746,11 +9860,11 @@
       <w:szCs w:val="28"/>
     </w:rPr>
   </w:style>
-  <w:style w:type="paragraph" w:styleId="Heading2">
+  <w:style w:type="paragraph" w:styleId="2">
     <w:name w:val="heading 2"/>
-    <w:basedOn w:val="Normal"/>
-    <w:next w:val="Normal"/>
-    <w:link w:val="Heading2Char"/>
+    <w:basedOn w:val="a"/>
+    <w:next w:val="a"/>
+    <w:link w:val="2Char"/>
     <w:uiPriority w:val="9"/>
     <w:unhideWhenUsed/>
     <w:qFormat/>
@@ -5774,11 +9888,11 @@
       <w:szCs w:val="26"/>
     </w:rPr>
   </w:style>
-  <w:style w:type="paragraph" w:styleId="Heading3">
+  <w:style w:type="paragraph" w:styleId="3">
     <w:name w:val="heading 3"/>
-    <w:basedOn w:val="Normal"/>
-    <w:next w:val="Normal"/>
-    <w:link w:val="Heading3Char"/>
+    <w:basedOn w:val="a"/>
+    <w:next w:val="a"/>
+    <w:link w:val="3Char"/>
     <w:uiPriority w:val="9"/>
     <w:semiHidden/>
     <w:unhideWhenUsed/>
@@ -5801,11 +9915,11 @@
       <w:color w:val="4472C4" w:themeColor="accent1"/>
     </w:rPr>
   </w:style>
-  <w:style w:type="paragraph" w:styleId="Heading4">
+  <w:style w:type="paragraph" w:styleId="4">
     <w:name w:val="heading 4"/>
-    <w:basedOn w:val="Normal"/>
-    <w:next w:val="Normal"/>
-    <w:link w:val="Heading4Char"/>
+    <w:basedOn w:val="a"/>
+    <w:next w:val="a"/>
+    <w:link w:val="4Char"/>
     <w:uiPriority w:val="9"/>
     <w:semiHidden/>
     <w:unhideWhenUsed/>
@@ -5830,11 +9944,11 @@
       <w:color w:val="4472C4" w:themeColor="accent1"/>
     </w:rPr>
   </w:style>
-  <w:style w:type="paragraph" w:styleId="Heading5">
+  <w:style w:type="paragraph" w:styleId="5">
     <w:name w:val="heading 5"/>
-    <w:basedOn w:val="Normal"/>
-    <w:next w:val="Normal"/>
-    <w:link w:val="Heading5Char"/>
+    <w:basedOn w:val="a"/>
+    <w:next w:val="a"/>
+    <w:link w:val="5Char"/>
     <w:uiPriority w:val="9"/>
     <w:semiHidden/>
     <w:unhideWhenUsed/>
@@ -5855,11 +9969,11 @@
       <w:color w:val="1F3763" w:themeColor="accent1" w:themeShade="7F"/>
     </w:rPr>
   </w:style>
-  <w:style w:type="paragraph" w:styleId="Heading6">
+  <w:style w:type="paragraph" w:styleId="6">
     <w:name w:val="heading 6"/>
-    <w:basedOn w:val="Normal"/>
-    <w:next w:val="Normal"/>
-    <w:link w:val="Heading6Char"/>
+    <w:basedOn w:val="a"/>
+    <w:next w:val="a"/>
+    <w:link w:val="6Char"/>
     <w:uiPriority w:val="9"/>
     <w:semiHidden/>
     <w:unhideWhenUsed/>
@@ -5882,11 +9996,11 @@
       <w:color w:val="1F3763" w:themeColor="accent1" w:themeShade="7F"/>
     </w:rPr>
   </w:style>
-  <w:style w:type="paragraph" w:styleId="Heading7">
+  <w:style w:type="paragraph" w:styleId="7">
     <w:name w:val="heading 7"/>
-    <w:basedOn w:val="Normal"/>
-    <w:next w:val="Normal"/>
-    <w:link w:val="Heading7Char"/>
+    <w:basedOn w:val="a"/>
+    <w:next w:val="a"/>
+    <w:link w:val="7Char"/>
     <w:uiPriority w:val="9"/>
     <w:semiHidden/>
     <w:unhideWhenUsed/>
@@ -5909,11 +10023,11 @@
       <w:color w:val="404040" w:themeColor="text1" w:themeTint="BF"/>
     </w:rPr>
   </w:style>
-  <w:style w:type="paragraph" w:styleId="Heading8">
+  <w:style w:type="paragraph" w:styleId="8">
     <w:name w:val="heading 8"/>
-    <w:basedOn w:val="Normal"/>
-    <w:next w:val="Normal"/>
-    <w:link w:val="Heading8Char"/>
+    <w:basedOn w:val="a"/>
+    <w:next w:val="a"/>
+    <w:link w:val="8Char"/>
     <w:uiPriority w:val="9"/>
     <w:semiHidden/>
     <w:unhideWhenUsed/>
@@ -5936,11 +10050,11 @@
       <w:szCs w:val="20"/>
     </w:rPr>
   </w:style>
-  <w:style w:type="paragraph" w:styleId="Heading9">
+  <w:style w:type="paragraph" w:styleId="9">
     <w:name w:val="heading 9"/>
-    <w:basedOn w:val="Normal"/>
-    <w:next w:val="Normal"/>
-    <w:link w:val="Heading9Char"/>
+    <w:basedOn w:val="a"/>
+    <w:next w:val="a"/>
+    <w:link w:val="9Char"/>
     <w:uiPriority w:val="9"/>
     <w:semiHidden/>
     <w:unhideWhenUsed/>
@@ -5965,13 +10079,13 @@
       <w:szCs w:val="20"/>
     </w:rPr>
   </w:style>
-  <w:style w:type="character" w:default="1" w:styleId="DefaultParagraphFont">
+  <w:style w:type="character" w:default="1" w:styleId="a0">
     <w:name w:val="Default Paragraph Font"/>
     <w:uiPriority w:val="1"/>
     <w:semiHidden/>
     <w:unhideWhenUsed/>
   </w:style>
-  <w:style w:type="table" w:default="1" w:styleId="TableNormal">
+  <w:style w:type="table" w:default="1" w:styleId="a1">
     <w:name w:val="Normal Table"/>
     <w:uiPriority w:val="99"/>
     <w:semiHidden/>
@@ -5986,16 +10100,16 @@
       </w:tblCellMar>
     </w:tblPr>
   </w:style>
-  <w:style w:type="numbering" w:default="1" w:styleId="NoList">
+  <w:style w:type="numbering" w:default="1" w:styleId="a2">
     <w:name w:val="No List"/>
     <w:uiPriority w:val="99"/>
     <w:semiHidden/>
     <w:unhideWhenUsed/>
   </w:style>
-  <w:style w:type="paragraph" w:styleId="Header">
+  <w:style w:type="paragraph" w:styleId="a3">
     <w:name w:val="header"/>
-    <w:basedOn w:val="Normal"/>
-    <w:link w:val="HeaderChar"/>
+    <w:basedOn w:val="a"/>
+    <w:link w:val="Char"/>
     <w:uiPriority w:val="99"/>
     <w:unhideWhenUsed/>
     <w:rsid w:val="005632A5"/>
@@ -6007,17 +10121,17 @@
       <w:spacing w:after="0" w:line="240" w:lineRule="auto"/>
     </w:pPr>
   </w:style>
-  <w:style w:type="character" w:customStyle="1" w:styleId="HeaderChar">
-    <w:name w:val="Header Char"/>
-    <w:basedOn w:val="DefaultParagraphFont"/>
-    <w:link w:val="Header"/>
+  <w:style w:type="character" w:customStyle="1" w:styleId="Char">
+    <w:name w:val="رأس الصفحة Char"/>
+    <w:basedOn w:val="a0"/>
+    <w:link w:val="a3"/>
     <w:uiPriority w:val="99"/>
     <w:rsid w:val="005632A5"/>
   </w:style>
-  <w:style w:type="paragraph" w:styleId="Footer">
+  <w:style w:type="paragraph" w:styleId="a4">
     <w:name w:val="footer"/>
-    <w:basedOn w:val="Normal"/>
-    <w:link w:val="FooterChar"/>
+    <w:basedOn w:val="a"/>
+    <w:link w:val="Char0"/>
     <w:uiPriority w:val="99"/>
     <w:unhideWhenUsed/>
     <w:rsid w:val="005632A5"/>
@@ -6029,17 +10143,17 @@
       <w:spacing w:after="0" w:line="240" w:lineRule="auto"/>
     </w:pPr>
   </w:style>
-  <w:style w:type="character" w:customStyle="1" w:styleId="FooterChar">
-    <w:name w:val="Footer Char"/>
-    <w:basedOn w:val="DefaultParagraphFont"/>
-    <w:link w:val="Footer"/>
+  <w:style w:type="character" w:customStyle="1" w:styleId="Char0">
+    <w:name w:val="تذييل الصفحة Char"/>
+    <w:basedOn w:val="a0"/>
+    <w:link w:val="a4"/>
     <w:uiPriority w:val="99"/>
     <w:rsid w:val="005632A5"/>
   </w:style>
-  <w:style w:type="character" w:customStyle="1" w:styleId="Heading1Char">
-    <w:name w:val="Heading 1 Char"/>
-    <w:basedOn w:val="DefaultParagraphFont"/>
-    <w:link w:val="Heading1"/>
+  <w:style w:type="character" w:customStyle="1" w:styleId="1Char">
+    <w:name w:val="العنوان 1 Char"/>
+    <w:basedOn w:val="a0"/>
+    <w:link w:val="1"/>
     <w:uiPriority w:val="9"/>
     <w:rsid w:val="00FF5B70"/>
     <w:rPr>
@@ -6051,10 +10165,10 @@
       <w:szCs w:val="28"/>
     </w:rPr>
   </w:style>
-  <w:style w:type="character" w:customStyle="1" w:styleId="Heading2Char">
-    <w:name w:val="Heading 2 Char"/>
-    <w:basedOn w:val="DefaultParagraphFont"/>
-    <w:link w:val="Heading2"/>
+  <w:style w:type="character" w:customStyle="1" w:styleId="2Char">
+    <w:name w:val="عنوان 2 Char"/>
+    <w:basedOn w:val="a0"/>
+    <w:link w:val="2"/>
     <w:uiPriority w:val="9"/>
     <w:rsid w:val="00FF5B70"/>
     <w:rPr>
@@ -6066,10 +10180,10 @@
       <w:szCs w:val="26"/>
     </w:rPr>
   </w:style>
-  <w:style w:type="character" w:customStyle="1" w:styleId="Heading3Char">
-    <w:name w:val="Heading 3 Char"/>
-    <w:basedOn w:val="DefaultParagraphFont"/>
-    <w:link w:val="Heading3"/>
+  <w:style w:type="character" w:customStyle="1" w:styleId="3Char">
+    <w:name w:val="عنوان 3 Char"/>
+    <w:basedOn w:val="a0"/>
+    <w:link w:val="3"/>
     <w:uiPriority w:val="9"/>
     <w:semiHidden/>
     <w:rsid w:val="00FF5B70"/>
@@ -6080,10 +10194,10 @@
       <w:color w:val="4472C4" w:themeColor="accent1"/>
     </w:rPr>
   </w:style>
-  <w:style w:type="character" w:customStyle="1" w:styleId="Heading4Char">
-    <w:name w:val="Heading 4 Char"/>
-    <w:basedOn w:val="DefaultParagraphFont"/>
-    <w:link w:val="Heading4"/>
+  <w:style w:type="character" w:customStyle="1" w:styleId="4Char">
+    <w:name w:val="عنوان 4 Char"/>
+    <w:basedOn w:val="a0"/>
+    <w:link w:val="4"/>
     <w:uiPriority w:val="9"/>
     <w:semiHidden/>
     <w:rsid w:val="00FF5B70"/>
@@ -6096,10 +10210,10 @@
       <w:color w:val="4472C4" w:themeColor="accent1"/>
     </w:rPr>
   </w:style>
-  <w:style w:type="character" w:customStyle="1" w:styleId="Heading5Char">
-    <w:name w:val="Heading 5 Char"/>
-    <w:basedOn w:val="DefaultParagraphFont"/>
-    <w:link w:val="Heading5"/>
+  <w:style w:type="character" w:customStyle="1" w:styleId="5Char">
+    <w:name w:val="عنوان 5 Char"/>
+    <w:basedOn w:val="a0"/>
+    <w:link w:val="5"/>
     <w:uiPriority w:val="9"/>
     <w:semiHidden/>
     <w:rsid w:val="00FF5B70"/>
@@ -6108,10 +10222,10 @@
       <w:color w:val="1F3763" w:themeColor="accent1" w:themeShade="7F"/>
     </w:rPr>
   </w:style>
-  <w:style w:type="character" w:customStyle="1" w:styleId="Heading6Char">
-    <w:name w:val="Heading 6 Char"/>
-    <w:basedOn w:val="DefaultParagraphFont"/>
-    <w:link w:val="Heading6"/>
+  <w:style w:type="character" w:customStyle="1" w:styleId="6Char">
+    <w:name w:val="عنوان 6 Char"/>
+    <w:basedOn w:val="a0"/>
+    <w:link w:val="6"/>
     <w:uiPriority w:val="9"/>
     <w:semiHidden/>
     <w:rsid w:val="00FF5B70"/>
@@ -6122,10 +10236,10 @@
       <w:color w:val="1F3763" w:themeColor="accent1" w:themeShade="7F"/>
     </w:rPr>
   </w:style>
-  <w:style w:type="character" w:customStyle="1" w:styleId="Heading7Char">
-    <w:name w:val="Heading 7 Char"/>
-    <w:basedOn w:val="DefaultParagraphFont"/>
-    <w:link w:val="Heading7"/>
+  <w:style w:type="character" w:customStyle="1" w:styleId="7Char">
+    <w:name w:val="عنوان 7 Char"/>
+    <w:basedOn w:val="a0"/>
+    <w:link w:val="7"/>
     <w:uiPriority w:val="9"/>
     <w:semiHidden/>
     <w:rsid w:val="00FF5B70"/>
@@ -6136,10 +10250,10 @@
       <w:color w:val="404040" w:themeColor="text1" w:themeTint="BF"/>
     </w:rPr>
   </w:style>
-  <w:style w:type="character" w:customStyle="1" w:styleId="Heading8Char">
-    <w:name w:val="Heading 8 Char"/>
-    <w:basedOn w:val="DefaultParagraphFont"/>
-    <w:link w:val="Heading8"/>
+  <w:style w:type="character" w:customStyle="1" w:styleId="8Char">
+    <w:name w:val="عنوان 8 Char"/>
+    <w:basedOn w:val="a0"/>
+    <w:link w:val="8"/>
     <w:uiPriority w:val="9"/>
     <w:semiHidden/>
     <w:rsid w:val="00FF5B70"/>
@@ -6150,10 +10264,10 @@
       <w:szCs w:val="20"/>
     </w:rPr>
   </w:style>
-  <w:style w:type="character" w:customStyle="1" w:styleId="Heading9Char">
-    <w:name w:val="Heading 9 Char"/>
-    <w:basedOn w:val="DefaultParagraphFont"/>
-    <w:link w:val="Heading9"/>
+  <w:style w:type="character" w:customStyle="1" w:styleId="9Char">
+    <w:name w:val="عنوان 9 Char"/>
+    <w:basedOn w:val="a0"/>
+    <w:link w:val="9"/>
     <w:uiPriority w:val="9"/>
     <w:semiHidden/>
     <w:rsid w:val="00FF5B70"/>
@@ -6166,10 +10280,10 @@
       <w:szCs w:val="20"/>
     </w:rPr>
   </w:style>
-  <w:style w:type="paragraph" w:styleId="TOCHeading">
+  <w:style w:type="paragraph" w:styleId="a5">
     <w:name w:val="TOC Heading"/>
-    <w:basedOn w:val="Heading1"/>
-    <w:next w:val="Normal"/>
+    <w:basedOn w:val="1"/>
+    <w:next w:val="a"/>
     <w:uiPriority w:val="39"/>
     <w:unhideWhenUsed/>
     <w:qFormat/>
@@ -6178,9 +10292,9 @@
       <w:outlineLvl w:val="9"/>
     </w:pPr>
   </w:style>
-  <w:style w:type="character" w:styleId="Strong">
+  <w:style w:type="character" w:styleId="a6">
     <w:name w:val="Strong"/>
-    <w:basedOn w:val="DefaultParagraphFont"/>
+    <w:basedOn w:val="a0"/>
     <w:uiPriority w:val="22"/>
     <w:qFormat/>
     <w:rsid w:val="00FF5B70"/>
@@ -6189,9 +10303,9 @@
       <w:bCs/>
     </w:rPr>
   </w:style>
-  <w:style w:type="table" w:styleId="TableGrid">
+  <w:style w:type="table" w:styleId="a7">
     <w:name w:val="Table Grid"/>
-    <w:basedOn w:val="TableNormal"/>
+    <w:basedOn w:val="a1"/>
     <w:uiPriority w:val="59"/>
     <w:rsid w:val="00FF5B70"/>
     <w:pPr>

</xml_diff>